<commit_message>
trying to fix bullets/indentation
</commit_message>
<xml_diff>
--- a/the ultimate TEUlt checklist.docx
+++ b/the ultimate TEUlt checklist.docx
@@ -6,15 +6,27 @@
       <w:pPr>
         <w:rPr>
           <w:rFonts w:ascii="Arial" w:hAnsi="Arial" w:cs="Arial"/>
-        </w:rPr>
-      </w:pPr>
+          <w:b/>
+          <w:bCs/>
+        </w:rPr>
+      </w:pPr>
+      <w:proofErr w:type="spellStart"/>
       <w:r>
         <w:rPr>
           <w:rFonts w:ascii="Arial" w:hAnsi="Arial" w:cs="Arial"/>
           <w:b/>
           <w:bCs/>
         </w:rPr>
-        <w:t>the ultimate TEUlt checklist</w:t>
+        <w:t>TEUlt</w:t>
+      </w:r>
+      <w:proofErr w:type="spellEnd"/>
+      <w:r>
+        <w:rPr>
+          <w:rFonts w:ascii="Arial" w:hAnsi="Arial" w:cs="Arial"/>
+          <w:b/>
+          <w:bCs/>
+        </w:rPr>
+        <w:t xml:space="preserve"> Checklist</w:t>
       </w:r>
     </w:p>
     <w:p>
@@ -98,15 +110,19 @@
         <w:tblLook w:val="04A0" w:firstRow="1" w:lastRow="0" w:firstColumn="1" w:lastColumn="0" w:noHBand="0" w:noVBand="1"/>
       </w:tblPr>
       <w:tblGrid>
-        <w:gridCol w:w="265"/>
-        <w:gridCol w:w="3420"/>
-        <w:gridCol w:w="270"/>
-        <w:gridCol w:w="5395"/>
+        <w:gridCol w:w="326"/>
+        <w:gridCol w:w="3179"/>
+        <w:gridCol w:w="2250"/>
+        <w:gridCol w:w="2250"/>
       </w:tblGrid>
       <w:tr>
+        <w:trPr>
+          <w:trHeight w:val="359"/>
+        </w:trPr>
         <w:tc>
           <w:tcPr>
-            <w:tcW w:w="265" w:type="dxa"/>
+            <w:tcW w:w="326" w:type="dxa"/>
+            <w:vAlign w:val="center"/>
           </w:tcPr>
           <w:p>
             <w:pPr>
@@ -120,7 +136,8 @@
         </w:tc>
         <w:tc>
           <w:tcPr>
-            <w:tcW w:w="3420" w:type="dxa"/>
+            <w:tcW w:w="3179" w:type="dxa"/>
+            <w:vAlign w:val="center"/>
           </w:tcPr>
           <w:p>
             <w:pPr>
@@ -138,25 +155,20 @@
               </w:rPr>
               <w:t>Transposon Ultimate</w:t>
             </w:r>
-          </w:p>
-        </w:tc>
-        <w:tc>
-          <w:tcPr>
-            <w:tcW w:w="270" w:type="dxa"/>
-          </w:tcPr>
-          <w:p>
-            <w:pPr>
+            <w:r>
               <w:rPr>
                 <w:rFonts w:ascii="Arial" w:hAnsi="Arial" w:cs="Arial"/>
                 <w:b/>
                 <w:bCs/>
               </w:rPr>
-            </w:pPr>
+              <w:t>:</w:t>
+            </w:r>
           </w:p>
         </w:tc>
         <w:tc>
           <w:tcPr>
-            <w:tcW w:w="5395" w:type="dxa"/>
+            <w:tcW w:w="2250" w:type="dxa"/>
+            <w:vAlign w:val="center"/>
           </w:tcPr>
           <w:p>
             <w:pPr>
@@ -172,15 +184,42 @@
                 <w:b/>
                 <w:bCs/>
               </w:rPr>
-              <w:t>Manual</w:t>
+              <w:t>Files moved?</w:t>
+            </w:r>
+          </w:p>
+        </w:tc>
+        <w:tc>
+          <w:tcPr>
+            <w:tcW w:w="2250" w:type="dxa"/>
+            <w:vAlign w:val="center"/>
+          </w:tcPr>
+          <w:p>
+            <w:pPr>
+              <w:rPr>
+                <w:rFonts w:ascii="Arial" w:hAnsi="Arial" w:cs="Arial"/>
+                <w:b/>
+                <w:bCs/>
+              </w:rPr>
+            </w:pPr>
+            <w:r>
+              <w:rPr>
+                <w:rFonts w:ascii="Arial" w:hAnsi="Arial" w:cs="Arial"/>
+                <w:b/>
+                <w:bCs/>
+              </w:rPr>
+              <w:t>Date Completed:</w:t>
             </w:r>
           </w:p>
         </w:tc>
       </w:tr>
       <w:tr>
+        <w:trPr>
+          <w:trHeight w:val="359"/>
+        </w:trPr>
         <w:tc>
           <w:tcPr>
-            <w:tcW w:w="265" w:type="dxa"/>
+            <w:tcW w:w="326" w:type="dxa"/>
+            <w:vAlign w:val="center"/>
           </w:tcPr>
           <w:p>
             <w:pPr>
@@ -193,7 +232,8 @@
         </w:tc>
         <w:tc>
           <w:tcPr>
-            <w:tcW w:w="3420" w:type="dxa"/>
+            <w:tcW w:w="3179" w:type="dxa"/>
+            <w:vAlign w:val="center"/>
           </w:tcPr>
           <w:p>
             <w:pPr>
@@ -202,17 +242,59 @@
                 <w:rFonts w:ascii="Arial" w:hAnsi="Arial" w:cs="Arial"/>
               </w:rPr>
             </w:pPr>
+            <w:proofErr w:type="spellStart"/>
             <w:r>
               <w:rPr>
                 <w:rFonts w:ascii="Arial" w:hAnsi="Arial" w:cs="Arial"/>
               </w:rPr>
-              <w:t>Helitron Scanner</w:t>
+              <w:t>Helitron</w:t>
+            </w:r>
+            <w:proofErr w:type="spellEnd"/>
+            <w:r>
+              <w:rPr>
+                <w:rFonts w:ascii="Arial" w:hAnsi="Arial" w:cs="Arial"/>
+              </w:rPr>
+              <w:t xml:space="preserve"> Scanner</w:t>
             </w:r>
           </w:p>
         </w:tc>
         <w:tc>
           <w:tcPr>
-            <w:tcW w:w="270" w:type="dxa"/>
+            <w:tcW w:w="2250" w:type="dxa"/>
+            <w:vAlign w:val="center"/>
+          </w:tcPr>
+          <w:p>
+            <w:pPr>
+              <w:spacing w:before="100" w:beforeAutospacing="1" w:after="100" w:afterAutospacing="1"/>
+              <w:rPr>
+                <w:rFonts w:ascii="Arial" w:hAnsi="Arial" w:cs="Arial"/>
+              </w:rPr>
+            </w:pPr>
+          </w:p>
+        </w:tc>
+        <w:tc>
+          <w:tcPr>
+            <w:tcW w:w="2250" w:type="dxa"/>
+            <w:vAlign w:val="center"/>
+          </w:tcPr>
+          <w:p>
+            <w:pPr>
+              <w:spacing w:before="100" w:beforeAutospacing="1" w:after="100" w:afterAutospacing="1"/>
+              <w:rPr>
+                <w:rFonts w:ascii="Arial" w:hAnsi="Arial" w:cs="Arial"/>
+              </w:rPr>
+            </w:pPr>
+          </w:p>
+        </w:tc>
+      </w:tr>
+      <w:tr>
+        <w:trPr>
+          <w:trHeight w:val="359"/>
+        </w:trPr>
+        <w:tc>
+          <w:tcPr>
+            <w:tcW w:w="326" w:type="dxa"/>
+            <w:vAlign w:val="center"/>
           </w:tcPr>
           <w:p>
             <w:pPr>
@@ -224,7 +306,8 @@
         </w:tc>
         <w:tc>
           <w:tcPr>
-            <w:tcW w:w="5395" w:type="dxa"/>
+            <w:tcW w:w="3179" w:type="dxa"/>
+            <w:vAlign w:val="center"/>
           </w:tcPr>
           <w:p>
             <w:pPr>
@@ -232,19 +315,20 @@
                 <w:rFonts w:ascii="Arial" w:hAnsi="Arial" w:cs="Arial"/>
               </w:rPr>
             </w:pPr>
+            <w:proofErr w:type="spellStart"/>
             <w:r>
               <w:rPr>
                 <w:rFonts w:ascii="Arial" w:hAnsi="Arial" w:cs="Arial"/>
               </w:rPr>
-              <w:t>MUST</w:t>
+              <w:t>Mitefind</w:t>
             </w:r>
+            <w:proofErr w:type="spellEnd"/>
           </w:p>
         </w:tc>
-      </w:tr>
-      <w:tr>
         <w:tc>
           <w:tcPr>
-            <w:tcW w:w="265" w:type="dxa"/>
+            <w:tcW w:w="2250" w:type="dxa"/>
+            <w:vAlign w:val="center"/>
           </w:tcPr>
           <w:p>
             <w:pPr>
@@ -256,7 +340,8 @@
         </w:tc>
         <w:tc>
           <w:tcPr>
-            <w:tcW w:w="3420" w:type="dxa"/>
+            <w:tcW w:w="2250" w:type="dxa"/>
+            <w:vAlign w:val="center"/>
           </w:tcPr>
           <w:p>
             <w:pPr>
@@ -264,17 +349,17 @@
                 <w:rFonts w:ascii="Arial" w:hAnsi="Arial" w:cs="Arial"/>
               </w:rPr>
             </w:pPr>
-            <w:r>
-              <w:rPr>
-                <w:rFonts w:ascii="Arial" w:hAnsi="Arial" w:cs="Arial"/>
-              </w:rPr>
-              <w:t>Mitefind</w:t>
-            </w:r>
           </w:p>
         </w:tc>
+      </w:tr>
+      <w:tr>
+        <w:trPr>
+          <w:trHeight w:val="339"/>
+        </w:trPr>
         <w:tc>
           <w:tcPr>
-            <w:tcW w:w="270" w:type="dxa"/>
+            <w:tcW w:w="326" w:type="dxa"/>
+            <w:vAlign w:val="center"/>
           </w:tcPr>
           <w:p>
             <w:pPr>
@@ -286,7 +371,8 @@
         </w:tc>
         <w:tc>
           <w:tcPr>
-            <w:tcW w:w="5395" w:type="dxa"/>
+            <w:tcW w:w="3179" w:type="dxa"/>
+            <w:vAlign w:val="center"/>
           </w:tcPr>
           <w:p>
             <w:pPr>
@@ -294,19 +380,20 @@
                 <w:rFonts w:ascii="Arial" w:hAnsi="Arial" w:cs="Arial"/>
               </w:rPr>
             </w:pPr>
+            <w:proofErr w:type="spellStart"/>
             <w:r>
               <w:rPr>
                 <w:rFonts w:ascii="Arial" w:hAnsi="Arial" w:cs="Arial"/>
               </w:rPr>
-              <w:t>SINE Finder</w:t>
+              <w:t>Mitetracker</w:t>
             </w:r>
+            <w:proofErr w:type="spellEnd"/>
           </w:p>
         </w:tc>
-      </w:tr>
-      <w:tr>
         <w:tc>
           <w:tcPr>
-            <w:tcW w:w="265" w:type="dxa"/>
+            <w:tcW w:w="2250" w:type="dxa"/>
+            <w:vAlign w:val="center"/>
           </w:tcPr>
           <w:p>
             <w:pPr>
@@ -318,7 +405,8 @@
         </w:tc>
         <w:tc>
           <w:tcPr>
-            <w:tcW w:w="3420" w:type="dxa"/>
+            <w:tcW w:w="2250" w:type="dxa"/>
+            <w:vAlign w:val="center"/>
           </w:tcPr>
           <w:p>
             <w:pPr>
@@ -326,17 +414,17 @@
                 <w:rFonts w:ascii="Arial" w:hAnsi="Arial" w:cs="Arial"/>
               </w:rPr>
             </w:pPr>
-            <w:r>
-              <w:rPr>
-                <w:rFonts w:ascii="Arial" w:hAnsi="Arial" w:cs="Arial"/>
-              </w:rPr>
-              <w:t>Mitetracker</w:t>
-            </w:r>
           </w:p>
         </w:tc>
+      </w:tr>
+      <w:tr>
+        <w:trPr>
+          <w:trHeight w:val="359"/>
+        </w:trPr>
         <w:tc>
           <w:tcPr>
-            <w:tcW w:w="270" w:type="dxa"/>
+            <w:tcW w:w="326" w:type="dxa"/>
+            <w:vAlign w:val="center"/>
           </w:tcPr>
           <w:p>
             <w:pPr>
@@ -348,7 +436,8 @@
         </w:tc>
         <w:tc>
           <w:tcPr>
-            <w:tcW w:w="5395" w:type="dxa"/>
+            <w:tcW w:w="3179" w:type="dxa"/>
+            <w:vAlign w:val="center"/>
           </w:tcPr>
           <w:p>
             <w:pPr>
@@ -356,19 +445,20 @@
                 <w:rFonts w:ascii="Arial" w:hAnsi="Arial" w:cs="Arial"/>
               </w:rPr>
             </w:pPr>
+            <w:proofErr w:type="spellStart"/>
             <w:r>
               <w:rPr>
                 <w:rFonts w:ascii="Arial" w:hAnsi="Arial" w:cs="Arial"/>
               </w:rPr>
-              <w:t>LTR Harvest</w:t>
+              <w:t>Repeatmodeler</w:t>
             </w:r>
+            <w:proofErr w:type="spellEnd"/>
           </w:p>
         </w:tc>
-      </w:tr>
-      <w:tr>
         <w:tc>
           <w:tcPr>
-            <w:tcW w:w="265" w:type="dxa"/>
+            <w:tcW w:w="2250" w:type="dxa"/>
+            <w:vAlign w:val="center"/>
           </w:tcPr>
           <w:p>
             <w:pPr>
@@ -380,7 +470,8 @@
         </w:tc>
         <w:tc>
           <w:tcPr>
-            <w:tcW w:w="3420" w:type="dxa"/>
+            <w:tcW w:w="2250" w:type="dxa"/>
+            <w:vAlign w:val="center"/>
           </w:tcPr>
           <w:p>
             <w:pPr>
@@ -388,17 +479,17 @@
                 <w:rFonts w:ascii="Arial" w:hAnsi="Arial" w:cs="Arial"/>
               </w:rPr>
             </w:pPr>
-            <w:r>
-              <w:rPr>
-                <w:rFonts w:ascii="Arial" w:hAnsi="Arial" w:cs="Arial"/>
-              </w:rPr>
-              <w:t>Repeatmodeler</w:t>
-            </w:r>
           </w:p>
         </w:tc>
+      </w:tr>
+      <w:tr>
+        <w:trPr>
+          <w:trHeight w:val="359"/>
+        </w:trPr>
         <w:tc>
           <w:tcPr>
-            <w:tcW w:w="270" w:type="dxa"/>
+            <w:tcW w:w="326" w:type="dxa"/>
+            <w:vAlign w:val="center"/>
           </w:tcPr>
           <w:p>
             <w:pPr>
@@ -410,7 +501,8 @@
         </w:tc>
         <w:tc>
           <w:tcPr>
-            <w:tcW w:w="5395" w:type="dxa"/>
+            <w:tcW w:w="3179" w:type="dxa"/>
+            <w:vAlign w:val="center"/>
           </w:tcPr>
           <w:p>
             <w:pPr>
@@ -418,19 +510,20 @@
                 <w:rFonts w:ascii="Arial" w:hAnsi="Arial" w:cs="Arial"/>
               </w:rPr>
             </w:pPr>
+            <w:proofErr w:type="spellStart"/>
             <w:r>
               <w:rPr>
                 <w:rFonts w:ascii="Arial" w:hAnsi="Arial" w:cs="Arial"/>
               </w:rPr>
-              <w:t>LTR Finder</w:t>
+              <w:t>Repeatmasker</w:t>
             </w:r>
+            <w:proofErr w:type="spellEnd"/>
           </w:p>
         </w:tc>
-      </w:tr>
-      <w:tr>
         <w:tc>
           <w:tcPr>
-            <w:tcW w:w="265" w:type="dxa"/>
+            <w:tcW w:w="2250" w:type="dxa"/>
+            <w:vAlign w:val="center"/>
           </w:tcPr>
           <w:p>
             <w:pPr>
@@ -442,7 +535,8 @@
         </w:tc>
         <w:tc>
           <w:tcPr>
-            <w:tcW w:w="3420" w:type="dxa"/>
+            <w:tcW w:w="2250" w:type="dxa"/>
+            <w:vAlign w:val="center"/>
           </w:tcPr>
           <w:p>
             <w:pPr>
@@ -450,17 +544,17 @@
                 <w:rFonts w:ascii="Arial" w:hAnsi="Arial" w:cs="Arial"/>
               </w:rPr>
             </w:pPr>
-            <w:r>
-              <w:rPr>
-                <w:rFonts w:ascii="Arial" w:hAnsi="Arial" w:cs="Arial"/>
-              </w:rPr>
-              <w:t>Repeatmasker</w:t>
-            </w:r>
           </w:p>
         </w:tc>
+      </w:tr>
+      <w:tr>
+        <w:trPr>
+          <w:trHeight w:val="359"/>
+        </w:trPr>
         <w:tc>
           <w:tcPr>
-            <w:tcW w:w="270" w:type="dxa"/>
+            <w:tcW w:w="326" w:type="dxa"/>
+            <w:vAlign w:val="center"/>
           </w:tcPr>
           <w:p>
             <w:pPr>
@@ -472,7 +566,8 @@
         </w:tc>
         <w:tc>
           <w:tcPr>
-            <w:tcW w:w="5395" w:type="dxa"/>
+            <w:tcW w:w="3179" w:type="dxa"/>
+            <w:vAlign w:val="center"/>
           </w:tcPr>
           <w:p>
             <w:pPr>
@@ -480,19 +575,20 @@
                 <w:rFonts w:ascii="Arial" w:hAnsi="Arial" w:cs="Arial"/>
               </w:rPr>
             </w:pPr>
+            <w:proofErr w:type="spellStart"/>
             <w:r>
               <w:rPr>
                 <w:rFonts w:ascii="Arial" w:hAnsi="Arial" w:cs="Arial"/>
               </w:rPr>
-              <w:t>LTR Retriever</w:t>
+              <w:t>Sinescan</w:t>
             </w:r>
+            <w:proofErr w:type="spellEnd"/>
           </w:p>
         </w:tc>
-      </w:tr>
-      <w:tr>
         <w:tc>
           <w:tcPr>
-            <w:tcW w:w="265" w:type="dxa"/>
+            <w:tcW w:w="2250" w:type="dxa"/>
+            <w:vAlign w:val="center"/>
           </w:tcPr>
           <w:p>
             <w:pPr>
@@ -504,7 +600,8 @@
         </w:tc>
         <w:tc>
           <w:tcPr>
-            <w:tcW w:w="3420" w:type="dxa"/>
+            <w:tcW w:w="2250" w:type="dxa"/>
+            <w:vAlign w:val="center"/>
           </w:tcPr>
           <w:p>
             <w:pPr>
@@ -512,17 +609,17 @@
                 <w:rFonts w:ascii="Arial" w:hAnsi="Arial" w:cs="Arial"/>
               </w:rPr>
             </w:pPr>
-            <w:r>
-              <w:rPr>
-                <w:rFonts w:ascii="Arial" w:hAnsi="Arial" w:cs="Arial"/>
-              </w:rPr>
-              <w:t>Sinescan</w:t>
-            </w:r>
           </w:p>
         </w:tc>
+      </w:tr>
+      <w:tr>
+        <w:trPr>
+          <w:trHeight w:val="359"/>
+        </w:trPr>
         <w:tc>
           <w:tcPr>
-            <w:tcW w:w="270" w:type="dxa"/>
+            <w:tcW w:w="326" w:type="dxa"/>
+            <w:vAlign w:val="center"/>
           </w:tcPr>
           <w:p>
             <w:pPr>
@@ -534,7 +631,42 @@
         </w:tc>
         <w:tc>
           <w:tcPr>
-            <w:tcW w:w="5395" w:type="dxa"/>
+            <w:tcW w:w="3179" w:type="dxa"/>
+            <w:vAlign w:val="center"/>
+          </w:tcPr>
+          <w:p>
+            <w:pPr>
+              <w:rPr>
+                <w:rFonts w:ascii="Arial" w:hAnsi="Arial" w:cs="Arial"/>
+              </w:rPr>
+            </w:pPr>
+            <w:proofErr w:type="spellStart"/>
+            <w:r>
+              <w:rPr>
+                <w:rFonts w:ascii="Arial" w:hAnsi="Arial" w:cs="Arial"/>
+              </w:rPr>
+              <w:t>Tirvish</w:t>
+            </w:r>
+            <w:proofErr w:type="spellEnd"/>
+          </w:p>
+        </w:tc>
+        <w:tc>
+          <w:tcPr>
+            <w:tcW w:w="2250" w:type="dxa"/>
+            <w:vAlign w:val="center"/>
+          </w:tcPr>
+          <w:p>
+            <w:pPr>
+              <w:rPr>
+                <w:rFonts w:ascii="Arial" w:hAnsi="Arial" w:cs="Arial"/>
+              </w:rPr>
+            </w:pPr>
+          </w:p>
+        </w:tc>
+        <w:tc>
+          <w:tcPr>
+            <w:tcW w:w="2250" w:type="dxa"/>
+            <w:vAlign w:val="center"/>
           </w:tcPr>
           <w:p>
             <w:pPr>
@@ -546,9 +678,13 @@
         </w:tc>
       </w:tr>
       <w:tr>
+        <w:trPr>
+          <w:trHeight w:val="359"/>
+        </w:trPr>
         <w:tc>
           <w:tcPr>
-            <w:tcW w:w="265" w:type="dxa"/>
+            <w:tcW w:w="326" w:type="dxa"/>
+            <w:vAlign w:val="center"/>
           </w:tcPr>
           <w:p>
             <w:pPr>
@@ -560,7 +696,8 @@
         </w:tc>
         <w:tc>
           <w:tcPr>
-            <w:tcW w:w="3420" w:type="dxa"/>
+            <w:tcW w:w="3179" w:type="dxa"/>
+            <w:vAlign w:val="center"/>
           </w:tcPr>
           <w:p>
             <w:pPr>
@@ -568,62 +705,7 @@
                 <w:rFonts w:ascii="Arial" w:hAnsi="Arial" w:cs="Arial"/>
               </w:rPr>
             </w:pPr>
-            <w:r>
-              <w:rPr>
-                <w:rFonts w:ascii="Arial" w:hAnsi="Arial" w:cs="Arial"/>
-              </w:rPr>
-              <w:t>Tirvish</w:t>
-            </w:r>
-          </w:p>
-        </w:tc>
-        <w:tc>
-          <w:tcPr>
-            <w:tcW w:w="270" w:type="dxa"/>
-          </w:tcPr>
-          <w:p>
-            <w:pPr>
-              <w:rPr>
-                <w:rFonts w:ascii="Arial" w:hAnsi="Arial" w:cs="Arial"/>
-              </w:rPr>
-            </w:pPr>
-          </w:p>
-        </w:tc>
-        <w:tc>
-          <w:tcPr>
-            <w:tcW w:w="5395" w:type="dxa"/>
-          </w:tcPr>
-          <w:p>
-            <w:pPr>
-              <w:rPr>
-                <w:rFonts w:ascii="Arial" w:hAnsi="Arial" w:cs="Arial"/>
-              </w:rPr>
-            </w:pPr>
-          </w:p>
-        </w:tc>
-      </w:tr>
-      <w:tr>
-        <w:tc>
-          <w:tcPr>
-            <w:tcW w:w="265" w:type="dxa"/>
-          </w:tcPr>
-          <w:p>
-            <w:pPr>
-              <w:rPr>
-                <w:rFonts w:ascii="Arial" w:hAnsi="Arial" w:cs="Arial"/>
-              </w:rPr>
-            </w:pPr>
-          </w:p>
-        </w:tc>
-        <w:tc>
-          <w:tcPr>
-            <w:tcW w:w="3420" w:type="dxa"/>
-          </w:tcPr>
-          <w:p>
-            <w:pPr>
-              <w:rPr>
-                <w:rFonts w:ascii="Arial" w:hAnsi="Arial" w:cs="Arial"/>
-              </w:rPr>
-            </w:pPr>
+            <w:proofErr w:type="spellStart"/>
             <w:r>
               <w:rPr>
                 <w:rFonts w:ascii="Arial" w:hAnsi="Arial" w:cs="Arial"/>
@@ -636,11 +718,13 @@
               </w:rPr>
               <w:t>ransposonPSI</w:t>
             </w:r>
+            <w:proofErr w:type="spellEnd"/>
           </w:p>
         </w:tc>
         <w:tc>
           <w:tcPr>
-            <w:tcW w:w="270" w:type="dxa"/>
+            <w:tcW w:w="2250" w:type="dxa"/>
+            <w:vAlign w:val="center"/>
           </w:tcPr>
           <w:p>
             <w:pPr>
@@ -652,7 +736,8 @@
         </w:tc>
         <w:tc>
           <w:tcPr>
-            <w:tcW w:w="5395" w:type="dxa"/>
+            <w:tcW w:w="2250" w:type="dxa"/>
+            <w:vAlign w:val="center"/>
           </w:tcPr>
           <w:p>
             <w:pPr>
@@ -664,9 +749,13 @@
         </w:tc>
       </w:tr>
       <w:tr>
+        <w:trPr>
+          <w:trHeight w:val="359"/>
+        </w:trPr>
         <w:tc>
           <w:tcPr>
-            <w:tcW w:w="265" w:type="dxa"/>
+            <w:tcW w:w="326" w:type="dxa"/>
+            <w:vAlign w:val="center"/>
           </w:tcPr>
           <w:p>
             <w:pPr>
@@ -678,7 +767,8 @@
         </w:tc>
         <w:tc>
           <w:tcPr>
-            <w:tcW w:w="3420" w:type="dxa"/>
+            <w:tcW w:w="3179" w:type="dxa"/>
+            <w:vAlign w:val="center"/>
           </w:tcPr>
           <w:p>
             <w:pPr>
@@ -696,7 +786,8 @@
         </w:tc>
         <w:tc>
           <w:tcPr>
-            <w:tcW w:w="270" w:type="dxa"/>
+            <w:tcW w:w="2250" w:type="dxa"/>
+            <w:vAlign w:val="center"/>
           </w:tcPr>
           <w:p>
             <w:pPr>
@@ -708,7 +799,402 @@
         </w:tc>
         <w:tc>
           <w:tcPr>
-            <w:tcW w:w="5395" w:type="dxa"/>
+            <w:tcW w:w="2250" w:type="dxa"/>
+            <w:vAlign w:val="center"/>
+          </w:tcPr>
+          <w:p>
+            <w:pPr>
+              <w:rPr>
+                <w:rFonts w:ascii="Arial" w:hAnsi="Arial" w:cs="Arial"/>
+              </w:rPr>
+            </w:pPr>
+          </w:p>
+        </w:tc>
+      </w:tr>
+      <w:tr>
+        <w:trPr>
+          <w:trHeight w:val="359"/>
+        </w:trPr>
+        <w:tc>
+          <w:tcPr>
+            <w:tcW w:w="326" w:type="dxa"/>
+            <w:vAlign w:val="center"/>
+          </w:tcPr>
+          <w:p>
+            <w:pPr>
+              <w:rPr>
+                <w:rFonts w:ascii="Arial" w:hAnsi="Arial" w:cs="Arial"/>
+              </w:rPr>
+            </w:pPr>
+          </w:p>
+        </w:tc>
+        <w:tc>
+          <w:tcPr>
+            <w:tcW w:w="3179" w:type="dxa"/>
+            <w:vAlign w:val="center"/>
+          </w:tcPr>
+          <w:p>
+            <w:pPr>
+              <w:rPr>
+                <w:rFonts w:ascii="Arial" w:hAnsi="Arial" w:cs="Arial"/>
+              </w:rPr>
+            </w:pPr>
+            <w:r>
+              <w:rPr>
+                <w:rFonts w:ascii="Arial" w:hAnsi="Arial" w:cs="Arial"/>
+                <w:b/>
+                <w:bCs/>
+              </w:rPr>
+              <w:t>Manual</w:t>
+            </w:r>
+            <w:r>
+              <w:rPr>
+                <w:rFonts w:ascii="Arial" w:hAnsi="Arial" w:cs="Arial"/>
+                <w:b/>
+                <w:bCs/>
+              </w:rPr>
+              <w:t>:</w:t>
+            </w:r>
+          </w:p>
+        </w:tc>
+        <w:tc>
+          <w:tcPr>
+            <w:tcW w:w="2250" w:type="dxa"/>
+            <w:vAlign w:val="center"/>
+          </w:tcPr>
+          <w:p>
+            <w:pPr>
+              <w:rPr>
+                <w:rFonts w:ascii="Arial" w:hAnsi="Arial" w:cs="Arial"/>
+                <w:b/>
+                <w:bCs/>
+              </w:rPr>
+            </w:pPr>
+          </w:p>
+        </w:tc>
+        <w:tc>
+          <w:tcPr>
+            <w:tcW w:w="2250" w:type="dxa"/>
+            <w:vAlign w:val="center"/>
+          </w:tcPr>
+          <w:p>
+            <w:pPr>
+              <w:rPr>
+                <w:rFonts w:ascii="Arial" w:hAnsi="Arial" w:cs="Arial"/>
+                <w:b/>
+                <w:bCs/>
+              </w:rPr>
+            </w:pPr>
+          </w:p>
+        </w:tc>
+      </w:tr>
+      <w:tr>
+        <w:trPr>
+          <w:trHeight w:val="339"/>
+        </w:trPr>
+        <w:tc>
+          <w:tcPr>
+            <w:tcW w:w="326" w:type="dxa"/>
+            <w:vAlign w:val="center"/>
+          </w:tcPr>
+          <w:p>
+            <w:pPr>
+              <w:rPr>
+                <w:rFonts w:ascii="Arial" w:hAnsi="Arial" w:cs="Arial"/>
+              </w:rPr>
+            </w:pPr>
+          </w:p>
+        </w:tc>
+        <w:tc>
+          <w:tcPr>
+            <w:tcW w:w="3179" w:type="dxa"/>
+            <w:vAlign w:val="center"/>
+          </w:tcPr>
+          <w:p>
+            <w:pPr>
+              <w:rPr>
+                <w:rFonts w:ascii="Arial" w:hAnsi="Arial" w:cs="Arial"/>
+                <w:b/>
+                <w:bCs/>
+              </w:rPr>
+            </w:pPr>
+            <w:r>
+              <w:rPr>
+                <w:rFonts w:ascii="Arial" w:hAnsi="Arial" w:cs="Arial"/>
+              </w:rPr>
+              <w:t>MUST</w:t>
+            </w:r>
+          </w:p>
+        </w:tc>
+        <w:tc>
+          <w:tcPr>
+            <w:tcW w:w="2250" w:type="dxa"/>
+            <w:vAlign w:val="center"/>
+          </w:tcPr>
+          <w:p>
+            <w:pPr>
+              <w:rPr>
+                <w:rFonts w:ascii="Arial" w:hAnsi="Arial" w:cs="Arial"/>
+              </w:rPr>
+            </w:pPr>
+          </w:p>
+        </w:tc>
+        <w:tc>
+          <w:tcPr>
+            <w:tcW w:w="2250" w:type="dxa"/>
+            <w:vAlign w:val="center"/>
+          </w:tcPr>
+          <w:p>
+            <w:pPr>
+              <w:rPr>
+                <w:rFonts w:ascii="Arial" w:hAnsi="Arial" w:cs="Arial"/>
+              </w:rPr>
+            </w:pPr>
+          </w:p>
+        </w:tc>
+      </w:tr>
+      <w:tr>
+        <w:trPr>
+          <w:trHeight w:val="359"/>
+        </w:trPr>
+        <w:tc>
+          <w:tcPr>
+            <w:tcW w:w="326" w:type="dxa"/>
+            <w:vAlign w:val="center"/>
+          </w:tcPr>
+          <w:p>
+            <w:pPr>
+              <w:rPr>
+                <w:rFonts w:ascii="Arial" w:hAnsi="Arial" w:cs="Arial"/>
+              </w:rPr>
+            </w:pPr>
+          </w:p>
+        </w:tc>
+        <w:tc>
+          <w:tcPr>
+            <w:tcW w:w="3179" w:type="dxa"/>
+            <w:vAlign w:val="center"/>
+          </w:tcPr>
+          <w:p>
+            <w:pPr>
+              <w:rPr>
+                <w:rFonts w:ascii="Arial" w:hAnsi="Arial" w:cs="Arial"/>
+              </w:rPr>
+            </w:pPr>
+            <w:r>
+              <w:rPr>
+                <w:rFonts w:ascii="Arial" w:hAnsi="Arial" w:cs="Arial"/>
+              </w:rPr>
+              <w:t>SINE Finder</w:t>
+            </w:r>
+          </w:p>
+        </w:tc>
+        <w:tc>
+          <w:tcPr>
+            <w:tcW w:w="2250" w:type="dxa"/>
+            <w:vAlign w:val="center"/>
+          </w:tcPr>
+          <w:p>
+            <w:pPr>
+              <w:rPr>
+                <w:rFonts w:ascii="Arial" w:hAnsi="Arial" w:cs="Arial"/>
+              </w:rPr>
+            </w:pPr>
+          </w:p>
+        </w:tc>
+        <w:tc>
+          <w:tcPr>
+            <w:tcW w:w="2250" w:type="dxa"/>
+            <w:vAlign w:val="center"/>
+          </w:tcPr>
+          <w:p>
+            <w:pPr>
+              <w:rPr>
+                <w:rFonts w:ascii="Arial" w:hAnsi="Arial" w:cs="Arial"/>
+              </w:rPr>
+            </w:pPr>
+          </w:p>
+        </w:tc>
+      </w:tr>
+      <w:tr>
+        <w:trPr>
+          <w:trHeight w:val="359"/>
+        </w:trPr>
+        <w:tc>
+          <w:tcPr>
+            <w:tcW w:w="326" w:type="dxa"/>
+            <w:vAlign w:val="center"/>
+          </w:tcPr>
+          <w:p>
+            <w:pPr>
+              <w:rPr>
+                <w:rFonts w:ascii="Arial" w:hAnsi="Arial" w:cs="Arial"/>
+              </w:rPr>
+            </w:pPr>
+          </w:p>
+        </w:tc>
+        <w:tc>
+          <w:tcPr>
+            <w:tcW w:w="3179" w:type="dxa"/>
+            <w:vAlign w:val="center"/>
+          </w:tcPr>
+          <w:p>
+            <w:pPr>
+              <w:rPr>
+                <w:rFonts w:ascii="Arial" w:hAnsi="Arial" w:cs="Arial"/>
+              </w:rPr>
+            </w:pPr>
+            <w:r>
+              <w:rPr>
+                <w:rFonts w:ascii="Arial" w:hAnsi="Arial" w:cs="Arial"/>
+              </w:rPr>
+              <w:t>LTR Harvest</w:t>
+            </w:r>
+          </w:p>
+        </w:tc>
+        <w:tc>
+          <w:tcPr>
+            <w:tcW w:w="2250" w:type="dxa"/>
+            <w:vAlign w:val="center"/>
+          </w:tcPr>
+          <w:p>
+            <w:pPr>
+              <w:rPr>
+                <w:rFonts w:ascii="Arial" w:hAnsi="Arial" w:cs="Arial"/>
+              </w:rPr>
+            </w:pPr>
+          </w:p>
+        </w:tc>
+        <w:tc>
+          <w:tcPr>
+            <w:tcW w:w="2250" w:type="dxa"/>
+            <w:vAlign w:val="center"/>
+          </w:tcPr>
+          <w:p>
+            <w:pPr>
+              <w:rPr>
+                <w:rFonts w:ascii="Arial" w:hAnsi="Arial" w:cs="Arial"/>
+              </w:rPr>
+            </w:pPr>
+          </w:p>
+        </w:tc>
+      </w:tr>
+      <w:tr>
+        <w:trPr>
+          <w:trHeight w:val="359"/>
+        </w:trPr>
+        <w:tc>
+          <w:tcPr>
+            <w:tcW w:w="326" w:type="dxa"/>
+            <w:vAlign w:val="center"/>
+          </w:tcPr>
+          <w:p>
+            <w:pPr>
+              <w:rPr>
+                <w:rFonts w:ascii="Arial" w:hAnsi="Arial" w:cs="Arial"/>
+              </w:rPr>
+            </w:pPr>
+          </w:p>
+        </w:tc>
+        <w:tc>
+          <w:tcPr>
+            <w:tcW w:w="3179" w:type="dxa"/>
+            <w:vAlign w:val="center"/>
+          </w:tcPr>
+          <w:p>
+            <w:pPr>
+              <w:rPr>
+                <w:rFonts w:ascii="Arial" w:hAnsi="Arial" w:cs="Arial"/>
+              </w:rPr>
+            </w:pPr>
+            <w:r>
+              <w:rPr>
+                <w:rFonts w:ascii="Arial" w:hAnsi="Arial" w:cs="Arial"/>
+              </w:rPr>
+              <w:t>LTR Finder</w:t>
+            </w:r>
+          </w:p>
+        </w:tc>
+        <w:tc>
+          <w:tcPr>
+            <w:tcW w:w="2250" w:type="dxa"/>
+            <w:vAlign w:val="center"/>
+          </w:tcPr>
+          <w:p>
+            <w:pPr>
+              <w:rPr>
+                <w:rFonts w:ascii="Arial" w:hAnsi="Arial" w:cs="Arial"/>
+              </w:rPr>
+            </w:pPr>
+          </w:p>
+        </w:tc>
+        <w:tc>
+          <w:tcPr>
+            <w:tcW w:w="2250" w:type="dxa"/>
+            <w:vAlign w:val="center"/>
+          </w:tcPr>
+          <w:p>
+            <w:pPr>
+              <w:rPr>
+                <w:rFonts w:ascii="Arial" w:hAnsi="Arial" w:cs="Arial"/>
+              </w:rPr>
+            </w:pPr>
+          </w:p>
+        </w:tc>
+      </w:tr>
+      <w:tr>
+        <w:trPr>
+          <w:trHeight w:val="359"/>
+        </w:trPr>
+        <w:tc>
+          <w:tcPr>
+            <w:tcW w:w="326" w:type="dxa"/>
+            <w:vAlign w:val="center"/>
+          </w:tcPr>
+          <w:p>
+            <w:pPr>
+              <w:rPr>
+                <w:rFonts w:ascii="Arial" w:hAnsi="Arial" w:cs="Arial"/>
+              </w:rPr>
+            </w:pPr>
+          </w:p>
+        </w:tc>
+        <w:tc>
+          <w:tcPr>
+            <w:tcW w:w="3179" w:type="dxa"/>
+            <w:vAlign w:val="center"/>
+          </w:tcPr>
+          <w:p>
+            <w:pPr>
+              <w:rPr>
+                <w:rFonts w:ascii="Arial" w:hAnsi="Arial" w:cs="Arial"/>
+              </w:rPr>
+            </w:pPr>
+            <w:r>
+              <w:rPr>
+                <w:rFonts w:ascii="Arial" w:hAnsi="Arial" w:cs="Arial"/>
+              </w:rPr>
+              <w:t>LTR Retriever</w:t>
+            </w:r>
+          </w:p>
+        </w:tc>
+        <w:tc>
+          <w:tcPr>
+            <w:tcW w:w="2250" w:type="dxa"/>
+            <w:vAlign w:val="center"/>
+          </w:tcPr>
+          <w:p>
+            <w:pPr>
+              <w:rPr>
+                <w:rFonts w:ascii="Arial" w:hAnsi="Arial" w:cs="Arial"/>
+              </w:rPr>
+            </w:pPr>
+          </w:p>
+        </w:tc>
+        <w:tc>
+          <w:tcPr>
+            <w:tcW w:w="2250" w:type="dxa"/>
+            <w:vAlign w:val="center"/>
           </w:tcPr>
           <w:p>
             <w:pPr>
@@ -772,6 +1258,12 @@
         <w:rPr>
           <w:rFonts w:ascii="Arial" w:hAnsi="Arial" w:cs="Arial"/>
         </w:rPr>
+        <w:fldChar w:fldCharType="separate"/>
+      </w:r>
+      <w:r>
+        <w:rPr>
+          <w:rFonts w:ascii="Arial" w:hAnsi="Arial" w:cs="Arial"/>
+        </w:rPr>
         <w:fldChar w:fldCharType="end"/>
       </w:r>
       <w:bookmarkEnd w:id="1"/>
@@ -779,7 +1271,21 @@
         <w:rPr>
           <w:rFonts w:ascii="Arial" w:hAnsi="Arial" w:cs="Arial"/>
         </w:rPr>
-        <w:t xml:space="preserve"> Changes to TEUlt source code</w:t>
+        <w:t xml:space="preserve"> Changes to </w:t>
+      </w:r>
+      <w:proofErr w:type="spellStart"/>
+      <w:r>
+        <w:rPr>
+          <w:rFonts w:ascii="Arial" w:hAnsi="Arial" w:cs="Arial"/>
+        </w:rPr>
+        <w:t>TEUlt</w:t>
+      </w:r>
+      <w:proofErr w:type="spellEnd"/>
+      <w:r>
+        <w:rPr>
+          <w:rFonts w:ascii="Arial" w:hAnsi="Arial" w:cs="Arial"/>
+        </w:rPr>
+        <w:t xml:space="preserve"> source code</w:t>
       </w:r>
     </w:p>
     <w:p>
@@ -804,7 +1310,21 @@
         <w:rPr>
           <w:rFonts w:ascii="Arial" w:hAnsi="Arial" w:cs="Arial"/>
         </w:rPr>
-        <w:t xml:space="preserve">add parseLtrRetriever function to </w:t>
+        <w:t xml:space="preserve">add </w:t>
+      </w:r>
+      <w:proofErr w:type="spellStart"/>
+      <w:r>
+        <w:rPr>
+          <w:rFonts w:ascii="Arial" w:hAnsi="Arial" w:cs="Arial"/>
+        </w:rPr>
+        <w:t>parseLtrRetriever</w:t>
+      </w:r>
+      <w:proofErr w:type="spellEnd"/>
+      <w:r>
+        <w:rPr>
+          <w:rFonts w:ascii="Arial" w:hAnsi="Arial" w:cs="Arial"/>
+        </w:rPr>
+        <w:t xml:space="preserve"> function to </w:t>
       </w:r>
       <w:r>
         <w:rPr>
@@ -851,6 +1371,8 @@
         </w:rPr>
         <w:t xml:space="preserve"> </w:t>
       </w:r>
+      <w:proofErr w:type="spellStart"/>
+      <w:proofErr w:type="gramStart"/>
       <w:r>
         <w:rPr>
           <w:rFonts w:ascii="Menlo" w:eastAsia="Times New Roman" w:hAnsi="Menlo" w:cs="Menlo"/>
@@ -860,6 +1382,7 @@
         </w:rPr>
         <w:t>parseLtrRetriever</w:t>
       </w:r>
+      <w:proofErr w:type="spellEnd"/>
       <w:r>
         <w:rPr>
           <w:rFonts w:ascii="Menlo" w:eastAsia="Times New Roman" w:hAnsi="Menlo" w:cs="Menlo"/>
@@ -869,6 +1392,8 @@
         </w:rPr>
         <w:t>(</w:t>
       </w:r>
+      <w:proofErr w:type="spellStart"/>
+      <w:proofErr w:type="gramEnd"/>
       <w:r>
         <w:rPr>
           <w:rFonts w:ascii="Menlo" w:eastAsia="Times New Roman" w:hAnsi="Menlo" w:cs="Menlo"/>
@@ -878,6 +1403,7 @@
         </w:rPr>
         <w:t>pathResDir</w:t>
       </w:r>
+      <w:proofErr w:type="spellEnd"/>
       <w:r>
         <w:rPr>
           <w:rFonts w:ascii="Menlo" w:eastAsia="Times New Roman" w:hAnsi="Menlo" w:cs="Menlo"/>
@@ -894,8 +1420,19 @@
           <w:sz w:val="18"/>
           <w:szCs w:val="18"/>
         </w:rPr>
-        <w:t xml:space="preserve"> fastaFile</w:t>
-      </w:r>
+        <w:t xml:space="preserve"> </w:t>
+      </w:r>
+      <w:proofErr w:type="spellStart"/>
+      <w:r>
+        <w:rPr>
+          <w:rFonts w:ascii="Menlo" w:eastAsia="Times New Roman" w:hAnsi="Menlo" w:cs="Menlo"/>
+          <w:color w:val="986801"/>
+          <w:sz w:val="18"/>
+          <w:szCs w:val="18"/>
+        </w:rPr>
+        <w:t>fastaFile</w:t>
+      </w:r>
+      <w:proofErr w:type="spellEnd"/>
       <w:r>
         <w:rPr>
           <w:rFonts w:ascii="Menlo" w:eastAsia="Times New Roman" w:hAnsi="Menlo" w:cs="Menlo"/>
@@ -912,8 +1449,19 @@
           <w:sz w:val="18"/>
           <w:szCs w:val="18"/>
         </w:rPr>
-        <w:t xml:space="preserve"> targetGFFFile</w:t>
-      </w:r>
+        <w:t xml:space="preserve"> </w:t>
+      </w:r>
+      <w:proofErr w:type="spellStart"/>
+      <w:r>
+        <w:rPr>
+          <w:rFonts w:ascii="Menlo" w:eastAsia="Times New Roman" w:hAnsi="Menlo" w:cs="Menlo"/>
+          <w:color w:val="986801"/>
+          <w:sz w:val="18"/>
+          <w:szCs w:val="18"/>
+        </w:rPr>
+        <w:t>targetGFFFile</w:t>
+      </w:r>
+      <w:proofErr w:type="spellEnd"/>
       <w:r>
         <w:rPr>
           <w:rFonts w:ascii="Menlo" w:eastAsia="Times New Roman" w:hAnsi="Menlo" w:cs="Menlo"/>
@@ -930,8 +1478,19 @@
           <w:sz w:val="18"/>
           <w:szCs w:val="18"/>
         </w:rPr>
-        <w:t xml:space="preserve"> targetFastaFile</w:t>
-      </w:r>
+        <w:t xml:space="preserve"> </w:t>
+      </w:r>
+      <w:proofErr w:type="spellStart"/>
+      <w:r>
+        <w:rPr>
+          <w:rFonts w:ascii="Menlo" w:eastAsia="Times New Roman" w:hAnsi="Menlo" w:cs="Menlo"/>
+          <w:color w:val="986801"/>
+          <w:sz w:val="18"/>
+          <w:szCs w:val="18"/>
+        </w:rPr>
+        <w:t>targetFastaFile</w:t>
+      </w:r>
+      <w:proofErr w:type="spellEnd"/>
       <w:r>
         <w:rPr>
           <w:rFonts w:ascii="Menlo" w:eastAsia="Times New Roman" w:hAnsi="Menlo" w:cs="Menlo"/>
@@ -963,6 +1522,7 @@
         </w:rPr>
         <w:t xml:space="preserve">    </w:t>
       </w:r>
+      <w:proofErr w:type="gramStart"/>
       <w:r>
         <w:rPr>
           <w:rFonts w:ascii="Menlo" w:eastAsia="Times New Roman" w:hAnsi="Menlo" w:cs="Menlo"/>
@@ -981,14 +1541,35 @@
         </w:rPr>
         <w:t>(</w:t>
       </w:r>
-      <w:r>
-        <w:rPr>
-          <w:rFonts w:ascii="Menlo" w:eastAsia="Times New Roman" w:hAnsi="Menlo" w:cs="Menlo"/>
-          <w:color w:val="50A14F"/>
-          <w:sz w:val="18"/>
-          <w:szCs w:val="18"/>
-        </w:rPr>
-        <w:t>"Parse ltrRetriever outputs..."</w:t>
+      <w:proofErr w:type="gramEnd"/>
+      <w:r>
+        <w:rPr>
+          <w:rFonts w:ascii="Menlo" w:eastAsia="Times New Roman" w:hAnsi="Menlo" w:cs="Menlo"/>
+          <w:color w:val="50A14F"/>
+          <w:sz w:val="18"/>
+          <w:szCs w:val="18"/>
+        </w:rPr>
+        <w:t xml:space="preserve">"Parse </w:t>
+      </w:r>
+      <w:proofErr w:type="spellStart"/>
+      <w:r>
+        <w:rPr>
+          <w:rFonts w:ascii="Menlo" w:eastAsia="Times New Roman" w:hAnsi="Menlo" w:cs="Menlo"/>
+          <w:color w:val="50A14F"/>
+          <w:sz w:val="18"/>
+          <w:szCs w:val="18"/>
+        </w:rPr>
+        <w:t>ltrRetriever</w:t>
+      </w:r>
+      <w:proofErr w:type="spellEnd"/>
+      <w:r>
+        <w:rPr>
+          <w:rFonts w:ascii="Menlo" w:eastAsia="Times New Roman" w:hAnsi="Menlo" w:cs="Menlo"/>
+          <w:color w:val="50A14F"/>
+          <w:sz w:val="18"/>
+          <w:szCs w:val="18"/>
+        </w:rPr>
+        <w:t xml:space="preserve"> outputs..."</w:t>
       </w:r>
       <w:r>
         <w:rPr>
@@ -1019,7 +1600,27 @@
           <w:sz w:val="18"/>
           <w:szCs w:val="18"/>
         </w:rPr>
-        <w:t xml:space="preserve">    transposonAnnotations = {}</w:t>
+        <w:t xml:space="preserve">    </w:t>
+      </w:r>
+      <w:proofErr w:type="spellStart"/>
+      <w:r>
+        <w:rPr>
+          <w:rFonts w:ascii="Menlo" w:eastAsia="Times New Roman" w:hAnsi="Menlo" w:cs="Menlo"/>
+          <w:color w:val="383A42"/>
+          <w:sz w:val="18"/>
+          <w:szCs w:val="18"/>
+        </w:rPr>
+        <w:t>transposonAnnotations</w:t>
+      </w:r>
+      <w:proofErr w:type="spellEnd"/>
+      <w:r>
+        <w:rPr>
+          <w:rFonts w:ascii="Menlo" w:eastAsia="Times New Roman" w:hAnsi="Menlo" w:cs="Menlo"/>
+          <w:color w:val="383A42"/>
+          <w:sz w:val="18"/>
+          <w:szCs w:val="18"/>
+        </w:rPr>
+        <w:t xml:space="preserve"> = {}</w:t>
       </w:r>
     </w:p>
     <w:p>
@@ -1052,7 +1653,57 @@
           <w:sz w:val="18"/>
           <w:szCs w:val="18"/>
         </w:rPr>
-        <w:t>#folder = os.listdir(pathResDir)[0]</w:t>
+        <w:t xml:space="preserve">#folder = </w:t>
+      </w:r>
+      <w:proofErr w:type="spellStart"/>
+      <w:proofErr w:type="gramStart"/>
+      <w:r>
+        <w:rPr>
+          <w:rFonts w:ascii="Menlo" w:eastAsia="Times New Roman" w:hAnsi="Menlo" w:cs="Menlo"/>
+          <w:i/>
+          <w:iCs/>
+          <w:color w:val="A0A1A7"/>
+          <w:sz w:val="18"/>
+          <w:szCs w:val="18"/>
+        </w:rPr>
+        <w:t>os.listdir</w:t>
+      </w:r>
+      <w:proofErr w:type="spellEnd"/>
+      <w:proofErr w:type="gramEnd"/>
+      <w:r>
+        <w:rPr>
+          <w:rFonts w:ascii="Menlo" w:eastAsia="Times New Roman" w:hAnsi="Menlo" w:cs="Menlo"/>
+          <w:i/>
+          <w:iCs/>
+          <w:color w:val="A0A1A7"/>
+          <w:sz w:val="18"/>
+          <w:szCs w:val="18"/>
+        </w:rPr>
+        <w:t>(</w:t>
+      </w:r>
+      <w:proofErr w:type="spellStart"/>
+      <w:r>
+        <w:rPr>
+          <w:rFonts w:ascii="Menlo" w:eastAsia="Times New Roman" w:hAnsi="Menlo" w:cs="Menlo"/>
+          <w:i/>
+          <w:iCs/>
+          <w:color w:val="A0A1A7"/>
+          <w:sz w:val="18"/>
+          <w:szCs w:val="18"/>
+        </w:rPr>
+        <w:t>pathResDir</w:t>
+      </w:r>
+      <w:proofErr w:type="spellEnd"/>
+      <w:r>
+        <w:rPr>
+          <w:rFonts w:ascii="Menlo" w:eastAsia="Times New Roman" w:hAnsi="Menlo" w:cs="Menlo"/>
+          <w:i/>
+          <w:iCs/>
+          <w:color w:val="A0A1A7"/>
+          <w:sz w:val="18"/>
+          <w:szCs w:val="18"/>
+        </w:rPr>
+        <w:t>)[0]</w:t>
       </w:r>
     </w:p>
     <w:p>
@@ -1074,7 +1725,67 @@
           <w:sz w:val="18"/>
           <w:szCs w:val="18"/>
         </w:rPr>
-        <w:t xml:space="preserve">    files  = os.listdir(pathResDir)</w:t>
+        <w:t xml:space="preserve">    </w:t>
+      </w:r>
+      <w:proofErr w:type="gramStart"/>
+      <w:r>
+        <w:rPr>
+          <w:rFonts w:ascii="Menlo" w:eastAsia="Times New Roman" w:hAnsi="Menlo" w:cs="Menlo"/>
+          <w:color w:val="383A42"/>
+          <w:sz w:val="18"/>
+          <w:szCs w:val="18"/>
+        </w:rPr>
+        <w:t>files  =</w:t>
+      </w:r>
+      <w:proofErr w:type="gramEnd"/>
+      <w:r>
+        <w:rPr>
+          <w:rFonts w:ascii="Menlo" w:eastAsia="Times New Roman" w:hAnsi="Menlo" w:cs="Menlo"/>
+          <w:color w:val="383A42"/>
+          <w:sz w:val="18"/>
+          <w:szCs w:val="18"/>
+        </w:rPr>
+        <w:t xml:space="preserve"> </w:t>
+      </w:r>
+      <w:proofErr w:type="spellStart"/>
+      <w:r>
+        <w:rPr>
+          <w:rFonts w:ascii="Menlo" w:eastAsia="Times New Roman" w:hAnsi="Menlo" w:cs="Menlo"/>
+          <w:color w:val="383A42"/>
+          <w:sz w:val="18"/>
+          <w:szCs w:val="18"/>
+        </w:rPr>
+        <w:t>os.listdir</w:t>
+      </w:r>
+      <w:proofErr w:type="spellEnd"/>
+      <w:r>
+        <w:rPr>
+          <w:rFonts w:ascii="Menlo" w:eastAsia="Times New Roman" w:hAnsi="Menlo" w:cs="Menlo"/>
+          <w:color w:val="383A42"/>
+          <w:sz w:val="18"/>
+          <w:szCs w:val="18"/>
+        </w:rPr>
+        <w:t>(</w:t>
+      </w:r>
+      <w:proofErr w:type="spellStart"/>
+      <w:r>
+        <w:rPr>
+          <w:rFonts w:ascii="Menlo" w:eastAsia="Times New Roman" w:hAnsi="Menlo" w:cs="Menlo"/>
+          <w:color w:val="383A42"/>
+          <w:sz w:val="18"/>
+          <w:szCs w:val="18"/>
+        </w:rPr>
+        <w:t>pathResDir</w:t>
+      </w:r>
+      <w:proofErr w:type="spellEnd"/>
+      <w:r>
+        <w:rPr>
+          <w:rFonts w:ascii="Menlo" w:eastAsia="Times New Roman" w:hAnsi="Menlo" w:cs="Menlo"/>
+          <w:color w:val="383A42"/>
+          <w:sz w:val="18"/>
+          <w:szCs w:val="18"/>
+        </w:rPr>
+        <w:t>)</w:t>
       </w:r>
     </w:p>
     <w:p>
@@ -1096,7 +1807,27 @@
           <w:sz w:val="18"/>
           <w:szCs w:val="18"/>
         </w:rPr>
-        <w:t xml:space="preserve">    selFile = </w:t>
+        <w:t xml:space="preserve">    </w:t>
+      </w:r>
+      <w:proofErr w:type="spellStart"/>
+      <w:r>
+        <w:rPr>
+          <w:rFonts w:ascii="Menlo" w:eastAsia="Times New Roman" w:hAnsi="Menlo" w:cs="Menlo"/>
+          <w:color w:val="383A42"/>
+          <w:sz w:val="18"/>
+          <w:szCs w:val="18"/>
+        </w:rPr>
+        <w:t>selFile</w:t>
+      </w:r>
+      <w:proofErr w:type="spellEnd"/>
+      <w:r>
+        <w:rPr>
+          <w:rFonts w:ascii="Menlo" w:eastAsia="Times New Roman" w:hAnsi="Menlo" w:cs="Menlo"/>
+          <w:color w:val="383A42"/>
+          <w:sz w:val="18"/>
+          <w:szCs w:val="18"/>
+        </w:rPr>
+        <w:t xml:space="preserve"> = </w:t>
       </w:r>
       <w:r>
         <w:rPr>
@@ -1203,7 +1934,29 @@
           <w:sz w:val="18"/>
           <w:szCs w:val="18"/>
         </w:rPr>
-        <w:t>(f.endswith(</w:t>
+        <w:t>(</w:t>
+      </w:r>
+      <w:proofErr w:type="spellStart"/>
+      <w:proofErr w:type="gramStart"/>
+      <w:r>
+        <w:rPr>
+          <w:rFonts w:ascii="Menlo" w:eastAsia="Times New Roman" w:hAnsi="Menlo" w:cs="Menlo"/>
+          <w:color w:val="383A42"/>
+          <w:sz w:val="18"/>
+          <w:szCs w:val="18"/>
+        </w:rPr>
+        <w:t>f.endswith</w:t>
+      </w:r>
+      <w:proofErr w:type="spellEnd"/>
+      <w:proofErr w:type="gramEnd"/>
+      <w:r>
+        <w:rPr>
+          <w:rFonts w:ascii="Menlo" w:eastAsia="Times New Roman" w:hAnsi="Menlo" w:cs="Menlo"/>
+          <w:color w:val="383A42"/>
+          <w:sz w:val="18"/>
+          <w:szCs w:val="18"/>
+        </w:rPr>
+        <w:t>(</w:t>
       </w:r>
       <w:r>
         <w:rPr>
@@ -1243,7 +1996,78 @@
           <w:sz w:val="18"/>
           <w:szCs w:val="18"/>
         </w:rPr>
-        <w:t xml:space="preserve">            selFile = os.path.join(pathResDir,f)</w:t>
+        <w:t xml:space="preserve">            </w:t>
+      </w:r>
+      <w:proofErr w:type="spellStart"/>
+      <w:r>
+        <w:rPr>
+          <w:rFonts w:ascii="Menlo" w:eastAsia="Times New Roman" w:hAnsi="Menlo" w:cs="Menlo"/>
+          <w:color w:val="383A42"/>
+          <w:sz w:val="18"/>
+          <w:szCs w:val="18"/>
+        </w:rPr>
+        <w:t>selFile</w:t>
+      </w:r>
+      <w:proofErr w:type="spellEnd"/>
+      <w:r>
+        <w:rPr>
+          <w:rFonts w:ascii="Menlo" w:eastAsia="Times New Roman" w:hAnsi="Menlo" w:cs="Menlo"/>
+          <w:color w:val="383A42"/>
+          <w:sz w:val="18"/>
+          <w:szCs w:val="18"/>
+        </w:rPr>
+        <w:t xml:space="preserve"> = </w:t>
+      </w:r>
+      <w:proofErr w:type="spellStart"/>
+      <w:proofErr w:type="gramStart"/>
+      <w:r>
+        <w:rPr>
+          <w:rFonts w:ascii="Menlo" w:eastAsia="Times New Roman" w:hAnsi="Menlo" w:cs="Menlo"/>
+          <w:color w:val="383A42"/>
+          <w:sz w:val="18"/>
+          <w:szCs w:val="18"/>
+        </w:rPr>
+        <w:t>os.path</w:t>
+      </w:r>
+      <w:proofErr w:type="gramEnd"/>
+      <w:r>
+        <w:rPr>
+          <w:rFonts w:ascii="Menlo" w:eastAsia="Times New Roman" w:hAnsi="Menlo" w:cs="Menlo"/>
+          <w:color w:val="383A42"/>
+          <w:sz w:val="18"/>
+          <w:szCs w:val="18"/>
+        </w:rPr>
+        <w:t>.join</w:t>
+      </w:r>
+      <w:proofErr w:type="spellEnd"/>
+      <w:r>
+        <w:rPr>
+          <w:rFonts w:ascii="Menlo" w:eastAsia="Times New Roman" w:hAnsi="Menlo" w:cs="Menlo"/>
+          <w:color w:val="383A42"/>
+          <w:sz w:val="18"/>
+          <w:szCs w:val="18"/>
+        </w:rPr>
+        <w:t>(</w:t>
+      </w:r>
+      <w:proofErr w:type="spellStart"/>
+      <w:r>
+        <w:rPr>
+          <w:rFonts w:ascii="Menlo" w:eastAsia="Times New Roman" w:hAnsi="Menlo" w:cs="Menlo"/>
+          <w:color w:val="383A42"/>
+          <w:sz w:val="18"/>
+          <w:szCs w:val="18"/>
+        </w:rPr>
+        <w:t>pathResDir,f</w:t>
+      </w:r>
+      <w:proofErr w:type="spellEnd"/>
+      <w:r>
+        <w:rPr>
+          <w:rFonts w:ascii="Menlo" w:eastAsia="Times New Roman" w:hAnsi="Menlo" w:cs="Menlo"/>
+          <w:color w:val="383A42"/>
+          <w:sz w:val="18"/>
+          <w:szCs w:val="18"/>
+        </w:rPr>
+        <w:t>)</w:t>
       </w:r>
     </w:p>
     <w:p>
@@ -1283,7 +2107,27 @@
           <w:sz w:val="18"/>
           <w:szCs w:val="18"/>
         </w:rPr>
-        <w:t>(selFile,</w:t>
+        <w:t>(</w:t>
+      </w:r>
+      <w:proofErr w:type="spellStart"/>
+      <w:r>
+        <w:rPr>
+          <w:rFonts w:ascii="Menlo" w:eastAsia="Times New Roman" w:hAnsi="Menlo" w:cs="Menlo"/>
+          <w:color w:val="383A42"/>
+          <w:sz w:val="18"/>
+          <w:szCs w:val="18"/>
+        </w:rPr>
+        <w:t>selFile</w:t>
+      </w:r>
+      <w:proofErr w:type="spellEnd"/>
+      <w:r>
+        <w:rPr>
+          <w:rFonts w:ascii="Menlo" w:eastAsia="Times New Roman" w:hAnsi="Menlo" w:cs="Menlo"/>
+          <w:color w:val="383A42"/>
+          <w:sz w:val="18"/>
+          <w:szCs w:val="18"/>
+        </w:rPr>
+        <w:t>,</w:t>
       </w:r>
       <w:r>
         <w:rPr>
@@ -1323,7 +2167,29 @@
           <w:sz w:val="18"/>
           <w:szCs w:val="18"/>
         </w:rPr>
-        <w:t xml:space="preserve">    line = f.readline()</w:t>
+        <w:t xml:space="preserve">    line = </w:t>
+      </w:r>
+      <w:proofErr w:type="spellStart"/>
+      <w:proofErr w:type="gramStart"/>
+      <w:r>
+        <w:rPr>
+          <w:rFonts w:ascii="Menlo" w:eastAsia="Times New Roman" w:hAnsi="Menlo" w:cs="Menlo"/>
+          <w:color w:val="383A42"/>
+          <w:sz w:val="18"/>
+          <w:szCs w:val="18"/>
+        </w:rPr>
+        <w:t>f.readline</w:t>
+      </w:r>
+      <w:proofErr w:type="spellEnd"/>
+      <w:proofErr w:type="gramEnd"/>
+      <w:r>
+        <w:rPr>
+          <w:rFonts w:ascii="Menlo" w:eastAsia="Times New Roman" w:hAnsi="Menlo" w:cs="Menlo"/>
+          <w:color w:val="383A42"/>
+          <w:sz w:val="18"/>
+          <w:szCs w:val="18"/>
+        </w:rPr>
+        <w:t>()</w:t>
       </w:r>
     </w:p>
     <w:p>
@@ -1394,8 +2260,19 @@
           <w:sz w:val="18"/>
           <w:szCs w:val="18"/>
         </w:rPr>
-        <w:t xml:space="preserve"> line!=</w:t>
-      </w:r>
+        <w:t xml:space="preserve"> </w:t>
+      </w:r>
+      <w:proofErr w:type="gramStart"/>
+      <w:r>
+        <w:rPr>
+          <w:rFonts w:ascii="Menlo" w:eastAsia="Times New Roman" w:hAnsi="Menlo" w:cs="Menlo"/>
+          <w:color w:val="383A42"/>
+          <w:sz w:val="18"/>
+          <w:szCs w:val="18"/>
+        </w:rPr>
+        <w:t>line!=</w:t>
+      </w:r>
+      <w:proofErr w:type="gramEnd"/>
       <w:r>
         <w:rPr>
           <w:rFonts w:ascii="Menlo" w:eastAsia="Times New Roman" w:hAnsi="Menlo" w:cs="Menlo"/>
@@ -1465,7 +2342,29 @@
           <w:sz w:val="18"/>
           <w:szCs w:val="18"/>
         </w:rPr>
-        <w:t xml:space="preserve"> line.startswith(</w:t>
+        <w:t xml:space="preserve"> </w:t>
+      </w:r>
+      <w:proofErr w:type="spellStart"/>
+      <w:proofErr w:type="gramStart"/>
+      <w:r>
+        <w:rPr>
+          <w:rFonts w:ascii="Menlo" w:eastAsia="Times New Roman" w:hAnsi="Menlo" w:cs="Menlo"/>
+          <w:color w:val="383A42"/>
+          <w:sz w:val="18"/>
+          <w:szCs w:val="18"/>
+        </w:rPr>
+        <w:t>line.startswith</w:t>
+      </w:r>
+      <w:proofErr w:type="spellEnd"/>
+      <w:proofErr w:type="gramEnd"/>
+      <w:r>
+        <w:rPr>
+          <w:rFonts w:ascii="Menlo" w:eastAsia="Times New Roman" w:hAnsi="Menlo" w:cs="Menlo"/>
+          <w:color w:val="383A42"/>
+          <w:sz w:val="18"/>
+          <w:szCs w:val="18"/>
+        </w:rPr>
+        <w:t>(</w:t>
       </w:r>
       <w:r>
         <w:rPr>
@@ -1523,7 +2422,29 @@
           <w:sz w:val="18"/>
           <w:szCs w:val="18"/>
         </w:rPr>
-        <w:t xml:space="preserve">            transposons = line.split(</w:t>
+        <w:t xml:space="preserve">            transposons = </w:t>
+      </w:r>
+      <w:proofErr w:type="spellStart"/>
+      <w:proofErr w:type="gramStart"/>
+      <w:r>
+        <w:rPr>
+          <w:rFonts w:ascii="Menlo" w:eastAsia="Times New Roman" w:hAnsi="Menlo" w:cs="Menlo"/>
+          <w:color w:val="383A42"/>
+          <w:sz w:val="18"/>
+          <w:szCs w:val="18"/>
+        </w:rPr>
+        <w:t>line.split</w:t>
+      </w:r>
+      <w:proofErr w:type="spellEnd"/>
+      <w:proofErr w:type="gramEnd"/>
+      <w:r>
+        <w:rPr>
+          <w:rFonts w:ascii="Menlo" w:eastAsia="Times New Roman" w:hAnsi="Menlo" w:cs="Menlo"/>
+          <w:color w:val="383A42"/>
+          <w:sz w:val="18"/>
+          <w:szCs w:val="18"/>
+        </w:rPr>
+        <w:t>(</w:t>
       </w:r>
       <w:r>
         <w:rPr>
@@ -1581,8 +2502,40 @@
           <w:sz w:val="18"/>
           <w:szCs w:val="18"/>
         </w:rPr>
-        <w:t xml:space="preserve">            chrom = transposons[</w:t>
-      </w:r>
+        <w:lastRenderedPageBreak/>
+        <w:t xml:space="preserve">            </w:t>
+      </w:r>
+      <w:proofErr w:type="spellStart"/>
+      <w:r>
+        <w:rPr>
+          <w:rFonts w:ascii="Menlo" w:eastAsia="Times New Roman" w:hAnsi="Menlo" w:cs="Menlo"/>
+          <w:color w:val="383A42"/>
+          <w:sz w:val="18"/>
+          <w:szCs w:val="18"/>
+        </w:rPr>
+        <w:t>chrom</w:t>
+      </w:r>
+      <w:proofErr w:type="spellEnd"/>
+      <w:r>
+        <w:rPr>
+          <w:rFonts w:ascii="Menlo" w:eastAsia="Times New Roman" w:hAnsi="Menlo" w:cs="Menlo"/>
+          <w:color w:val="383A42"/>
+          <w:sz w:val="18"/>
+          <w:szCs w:val="18"/>
+        </w:rPr>
+        <w:t xml:space="preserve"> = </w:t>
+      </w:r>
+      <w:proofErr w:type="gramStart"/>
+      <w:r>
+        <w:rPr>
+          <w:rFonts w:ascii="Menlo" w:eastAsia="Times New Roman" w:hAnsi="Menlo" w:cs="Menlo"/>
+          <w:color w:val="383A42"/>
+          <w:sz w:val="18"/>
+          <w:szCs w:val="18"/>
+        </w:rPr>
+        <w:t>transposons[</w:t>
+      </w:r>
+      <w:proofErr w:type="gramEnd"/>
       <w:r>
         <w:rPr>
           <w:rFonts w:ascii="Menlo" w:eastAsia="Times New Roman" w:hAnsi="Menlo" w:cs="Menlo"/>
@@ -1623,6 +2576,7 @@
         </w:rPr>
         <w:t xml:space="preserve">            </w:t>
       </w:r>
+      <w:proofErr w:type="gramStart"/>
       <w:r>
         <w:rPr>
           <w:rFonts w:ascii="Menlo" w:eastAsia="Times New Roman" w:hAnsi="Menlo" w:cs="Menlo"/>
@@ -1641,6 +2595,7 @@
         </w:rPr>
         <w:t>(</w:t>
       </w:r>
+      <w:proofErr w:type="gramEnd"/>
       <w:r>
         <w:rPr>
           <w:rFonts w:ascii="Menlo" w:eastAsia="Times New Roman" w:hAnsi="Menlo" w:cs="Menlo"/>
@@ -1657,7 +2612,27 @@
           <w:sz w:val="18"/>
           <w:szCs w:val="18"/>
         </w:rPr>
-        <w:t xml:space="preserve"> chrom </w:t>
+        <w:t xml:space="preserve"> </w:t>
+      </w:r>
+      <w:proofErr w:type="spellStart"/>
+      <w:r>
+        <w:rPr>
+          <w:rFonts w:ascii="Menlo" w:eastAsia="Times New Roman" w:hAnsi="Menlo" w:cs="Menlo"/>
+          <w:color w:val="383A42"/>
+          <w:sz w:val="18"/>
+          <w:szCs w:val="18"/>
+        </w:rPr>
+        <w:t>chrom</w:t>
+      </w:r>
+      <w:proofErr w:type="spellEnd"/>
+      <w:r>
+        <w:rPr>
+          <w:rFonts w:ascii="Menlo" w:eastAsia="Times New Roman" w:hAnsi="Menlo" w:cs="Menlo"/>
+          <w:color w:val="383A42"/>
+          <w:sz w:val="18"/>
+          <w:szCs w:val="18"/>
+        </w:rPr>
+        <w:t xml:space="preserve"> </w:t>
       </w:r>
       <w:r>
         <w:rPr>
@@ -1675,7 +2650,27 @@
           <w:sz w:val="18"/>
           <w:szCs w:val="18"/>
         </w:rPr>
-        <w:t xml:space="preserve"> transposonAnnotations):</w:t>
+        <w:t xml:space="preserve"> </w:t>
+      </w:r>
+      <w:proofErr w:type="spellStart"/>
+      <w:r>
+        <w:rPr>
+          <w:rFonts w:ascii="Menlo" w:eastAsia="Times New Roman" w:hAnsi="Menlo" w:cs="Menlo"/>
+          <w:color w:val="383A42"/>
+          <w:sz w:val="18"/>
+          <w:szCs w:val="18"/>
+        </w:rPr>
+        <w:t>transposonAnnotations</w:t>
+      </w:r>
+      <w:proofErr w:type="spellEnd"/>
+      <w:r>
+        <w:rPr>
+          <w:rFonts w:ascii="Menlo" w:eastAsia="Times New Roman" w:hAnsi="Menlo" w:cs="Menlo"/>
+          <w:color w:val="383A42"/>
+          <w:sz w:val="18"/>
+          <w:szCs w:val="18"/>
+        </w:rPr>
+        <w:t>):</w:t>
       </w:r>
     </w:p>
     <w:p>
@@ -1697,8 +2692,49 @@
           <w:sz w:val="18"/>
           <w:szCs w:val="18"/>
         </w:rPr>
-        <w:t xml:space="preserve">                transposonAnnotations[chrom] = </w:t>
-      </w:r>
+        <w:t xml:space="preserve">                </w:t>
+      </w:r>
+      <w:proofErr w:type="spellStart"/>
+      <w:r>
+        <w:rPr>
+          <w:rFonts w:ascii="Menlo" w:eastAsia="Times New Roman" w:hAnsi="Menlo" w:cs="Menlo"/>
+          <w:color w:val="383A42"/>
+          <w:sz w:val="18"/>
+          <w:szCs w:val="18"/>
+        </w:rPr>
+        <w:t>transposonAnnotations</w:t>
+      </w:r>
+      <w:proofErr w:type="spellEnd"/>
+      <w:r>
+        <w:rPr>
+          <w:rFonts w:ascii="Menlo" w:eastAsia="Times New Roman" w:hAnsi="Menlo" w:cs="Menlo"/>
+          <w:color w:val="383A42"/>
+          <w:sz w:val="18"/>
+          <w:szCs w:val="18"/>
+        </w:rPr>
+        <w:t>[</w:t>
+      </w:r>
+      <w:proofErr w:type="spellStart"/>
+      <w:r>
+        <w:rPr>
+          <w:rFonts w:ascii="Menlo" w:eastAsia="Times New Roman" w:hAnsi="Menlo" w:cs="Menlo"/>
+          <w:color w:val="383A42"/>
+          <w:sz w:val="18"/>
+          <w:szCs w:val="18"/>
+        </w:rPr>
+        <w:t>chrom</w:t>
+      </w:r>
+      <w:proofErr w:type="spellEnd"/>
+      <w:r>
+        <w:rPr>
+          <w:rFonts w:ascii="Menlo" w:eastAsia="Times New Roman" w:hAnsi="Menlo" w:cs="Menlo"/>
+          <w:color w:val="383A42"/>
+          <w:sz w:val="18"/>
+          <w:szCs w:val="18"/>
+        </w:rPr>
+        <w:t xml:space="preserve">] = </w:t>
+      </w:r>
+      <w:proofErr w:type="gramStart"/>
       <w:r>
         <w:rPr>
           <w:rFonts w:ascii="Menlo" w:eastAsia="Times New Roman" w:hAnsi="Menlo" w:cs="Menlo"/>
@@ -1715,7 +2751,17 @@
           <w:sz w:val="18"/>
           <w:szCs w:val="18"/>
         </w:rPr>
-        <w:t>()</w:t>
+        <w:t>(</w:t>
+      </w:r>
+      <w:proofErr w:type="gramEnd"/>
+      <w:r>
+        <w:rPr>
+          <w:rFonts w:ascii="Menlo" w:eastAsia="Times New Roman" w:hAnsi="Menlo" w:cs="Menlo"/>
+          <w:color w:val="383A42"/>
+          <w:sz w:val="18"/>
+          <w:szCs w:val="18"/>
+        </w:rPr>
+        <w:t>)</w:t>
       </w:r>
     </w:p>
     <w:p>
@@ -1790,16 +2836,56 @@
           <w:sz w:val="18"/>
           <w:szCs w:val="18"/>
         </w:rPr>
-        <w:t xml:space="preserve">            annoSoftware = </w:t>
-      </w:r>
-      <w:r>
-        <w:rPr>
-          <w:rFonts w:ascii="Menlo" w:eastAsia="Times New Roman" w:hAnsi="Menlo" w:cs="Menlo"/>
-          <w:color w:val="50A14F"/>
-          <w:sz w:val="18"/>
-          <w:szCs w:val="18"/>
-        </w:rPr>
-        <w:t>"ltrRetriever"</w:t>
+        <w:t xml:space="preserve">            </w:t>
+      </w:r>
+      <w:proofErr w:type="spellStart"/>
+      <w:r>
+        <w:rPr>
+          <w:rFonts w:ascii="Menlo" w:eastAsia="Times New Roman" w:hAnsi="Menlo" w:cs="Menlo"/>
+          <w:color w:val="383A42"/>
+          <w:sz w:val="18"/>
+          <w:szCs w:val="18"/>
+        </w:rPr>
+        <w:t>annoSoftware</w:t>
+      </w:r>
+      <w:proofErr w:type="spellEnd"/>
+      <w:r>
+        <w:rPr>
+          <w:rFonts w:ascii="Menlo" w:eastAsia="Times New Roman" w:hAnsi="Menlo" w:cs="Menlo"/>
+          <w:color w:val="383A42"/>
+          <w:sz w:val="18"/>
+          <w:szCs w:val="18"/>
+        </w:rPr>
+        <w:t xml:space="preserve"> = </w:t>
+      </w:r>
+      <w:r>
+        <w:rPr>
+          <w:rFonts w:ascii="Menlo" w:eastAsia="Times New Roman" w:hAnsi="Menlo" w:cs="Menlo"/>
+          <w:color w:val="50A14F"/>
+          <w:sz w:val="18"/>
+          <w:szCs w:val="18"/>
+        </w:rPr>
+        <w:t>"</w:t>
+      </w:r>
+      <w:proofErr w:type="spellStart"/>
+      <w:r>
+        <w:rPr>
+          <w:rFonts w:ascii="Menlo" w:eastAsia="Times New Roman" w:hAnsi="Menlo" w:cs="Menlo"/>
+          <w:color w:val="50A14F"/>
+          <w:sz w:val="18"/>
+          <w:szCs w:val="18"/>
+        </w:rPr>
+        <w:t>ltrRetriever</w:t>
+      </w:r>
+      <w:proofErr w:type="spellEnd"/>
+      <w:r>
+        <w:rPr>
+          <w:rFonts w:ascii="Menlo" w:eastAsia="Times New Roman" w:hAnsi="Menlo" w:cs="Menlo"/>
+          <w:color w:val="50A14F"/>
+          <w:sz w:val="18"/>
+          <w:szCs w:val="18"/>
+        </w:rPr>
+        <w:t>"</w:t>
       </w:r>
     </w:p>
     <w:p>
@@ -1852,8 +2938,19 @@
           <w:sz w:val="18"/>
           <w:szCs w:val="18"/>
         </w:rPr>
-        <w:t xml:space="preserve">            strand = transposons[</w:t>
-      </w:r>
+        <w:t xml:space="preserve">            strand = </w:t>
+      </w:r>
+      <w:proofErr w:type="gramStart"/>
+      <w:r>
+        <w:rPr>
+          <w:rFonts w:ascii="Menlo" w:eastAsia="Times New Roman" w:hAnsi="Menlo" w:cs="Menlo"/>
+          <w:color w:val="383A42"/>
+          <w:sz w:val="18"/>
+          <w:szCs w:val="18"/>
+        </w:rPr>
+        <w:t>transposons[</w:t>
+      </w:r>
+      <w:proofErr w:type="gramEnd"/>
       <w:r>
         <w:rPr>
           <w:rFonts w:ascii="Menlo" w:eastAsia="Times New Roman" w:hAnsi="Menlo" w:cs="Menlo"/>
@@ -1892,7 +2989,27 @@
           <w:sz w:val="18"/>
           <w:szCs w:val="18"/>
         </w:rPr>
-        <w:t xml:space="preserve">            start  = </w:t>
+        <w:t xml:space="preserve">            </w:t>
+      </w:r>
+      <w:proofErr w:type="gramStart"/>
+      <w:r>
+        <w:rPr>
+          <w:rFonts w:ascii="Menlo" w:eastAsia="Times New Roman" w:hAnsi="Menlo" w:cs="Menlo"/>
+          <w:color w:val="383A42"/>
+          <w:sz w:val="18"/>
+          <w:szCs w:val="18"/>
+        </w:rPr>
+        <w:t>start  =</w:t>
+      </w:r>
+      <w:proofErr w:type="gramEnd"/>
+      <w:r>
+        <w:rPr>
+          <w:rFonts w:ascii="Menlo" w:eastAsia="Times New Roman" w:hAnsi="Menlo" w:cs="Menlo"/>
+          <w:color w:val="383A42"/>
+          <w:sz w:val="18"/>
+          <w:szCs w:val="18"/>
+        </w:rPr>
+        <w:t xml:space="preserve"> </w:t>
       </w:r>
       <w:r>
         <w:rPr>
@@ -1968,8 +3085,19 @@
           <w:sz w:val="18"/>
           <w:szCs w:val="18"/>
         </w:rPr>
-        <w:t>(transposons[</w:t>
-      </w:r>
+        <w:t>(</w:t>
+      </w:r>
+      <w:proofErr w:type="gramStart"/>
+      <w:r>
+        <w:rPr>
+          <w:rFonts w:ascii="Menlo" w:eastAsia="Times New Roman" w:hAnsi="Menlo" w:cs="Menlo"/>
+          <w:color w:val="383A42"/>
+          <w:sz w:val="18"/>
+          <w:szCs w:val="18"/>
+        </w:rPr>
+        <w:t>transposons[</w:t>
+      </w:r>
+      <w:proofErr w:type="gramEnd"/>
       <w:r>
         <w:rPr>
           <w:rFonts w:ascii="Menlo" w:eastAsia="Times New Roman" w:hAnsi="Menlo" w:cs="Menlo"/>
@@ -2008,7 +3136,49 @@
           <w:sz w:val="18"/>
           <w:szCs w:val="18"/>
         </w:rPr>
-        <w:t xml:space="preserve">            start,end = correctPositions(start, end)</w:t>
+        <w:t xml:space="preserve">            </w:t>
+      </w:r>
+      <w:proofErr w:type="spellStart"/>
+      <w:proofErr w:type="gramStart"/>
+      <w:r>
+        <w:rPr>
+          <w:rFonts w:ascii="Menlo" w:eastAsia="Times New Roman" w:hAnsi="Menlo" w:cs="Menlo"/>
+          <w:color w:val="383A42"/>
+          <w:sz w:val="18"/>
+          <w:szCs w:val="18"/>
+        </w:rPr>
+        <w:t>start,end</w:t>
+      </w:r>
+      <w:proofErr w:type="spellEnd"/>
+      <w:proofErr w:type="gramEnd"/>
+      <w:r>
+        <w:rPr>
+          <w:rFonts w:ascii="Menlo" w:eastAsia="Times New Roman" w:hAnsi="Menlo" w:cs="Menlo"/>
+          <w:color w:val="383A42"/>
+          <w:sz w:val="18"/>
+          <w:szCs w:val="18"/>
+        </w:rPr>
+        <w:t xml:space="preserve"> = </w:t>
+      </w:r>
+      <w:proofErr w:type="spellStart"/>
+      <w:r>
+        <w:rPr>
+          <w:rFonts w:ascii="Menlo" w:eastAsia="Times New Roman" w:hAnsi="Menlo" w:cs="Menlo"/>
+          <w:color w:val="383A42"/>
+          <w:sz w:val="18"/>
+          <w:szCs w:val="18"/>
+        </w:rPr>
+        <w:t>correctPositions</w:t>
+      </w:r>
+      <w:proofErr w:type="spellEnd"/>
+      <w:r>
+        <w:rPr>
+          <w:rFonts w:ascii="Menlo" w:eastAsia="Times New Roman" w:hAnsi="Menlo" w:cs="Menlo"/>
+          <w:color w:val="383A42"/>
+          <w:sz w:val="18"/>
+          <w:szCs w:val="18"/>
+        </w:rPr>
+        <w:t>(start, end)</w:t>
       </w:r>
     </w:p>
     <w:p>
@@ -2030,8 +3200,27 @@
           <w:sz w:val="18"/>
           <w:szCs w:val="18"/>
         </w:rPr>
-        <w:lastRenderedPageBreak/>
-        <w:t xml:space="preserve">            score  = </w:t>
+        <w:t xml:space="preserve">            </w:t>
+      </w:r>
+      <w:proofErr w:type="gramStart"/>
+      <w:r>
+        <w:rPr>
+          <w:rFonts w:ascii="Menlo" w:eastAsia="Times New Roman" w:hAnsi="Menlo" w:cs="Menlo"/>
+          <w:color w:val="383A42"/>
+          <w:sz w:val="18"/>
+          <w:szCs w:val="18"/>
+        </w:rPr>
+        <w:t>score  =</w:t>
+      </w:r>
+      <w:proofErr w:type="gramEnd"/>
+      <w:r>
+        <w:rPr>
+          <w:rFonts w:ascii="Menlo" w:eastAsia="Times New Roman" w:hAnsi="Menlo" w:cs="Menlo"/>
+          <w:color w:val="383A42"/>
+          <w:sz w:val="18"/>
+          <w:szCs w:val="18"/>
+        </w:rPr>
+        <w:t xml:space="preserve"> </w:t>
       </w:r>
       <w:r>
         <w:rPr>
@@ -2062,7 +3251,27 @@
           <w:sz w:val="18"/>
           <w:szCs w:val="18"/>
         </w:rPr>
-        <w:t xml:space="preserve">            phase  = </w:t>
+        <w:t xml:space="preserve">            </w:t>
+      </w:r>
+      <w:proofErr w:type="gramStart"/>
+      <w:r>
+        <w:rPr>
+          <w:rFonts w:ascii="Menlo" w:eastAsia="Times New Roman" w:hAnsi="Menlo" w:cs="Menlo"/>
+          <w:color w:val="383A42"/>
+          <w:sz w:val="18"/>
+          <w:szCs w:val="18"/>
+        </w:rPr>
+        <w:t>phase  =</w:t>
+      </w:r>
+      <w:proofErr w:type="gramEnd"/>
+      <w:r>
+        <w:rPr>
+          <w:rFonts w:ascii="Menlo" w:eastAsia="Times New Roman" w:hAnsi="Menlo" w:cs="Menlo"/>
+          <w:color w:val="383A42"/>
+          <w:sz w:val="18"/>
+          <w:szCs w:val="18"/>
+        </w:rPr>
+        <w:t xml:space="preserve"> </w:t>
       </w:r>
       <w:r>
         <w:rPr>
@@ -2093,7 +3302,27 @@
           <w:sz w:val="18"/>
           <w:szCs w:val="18"/>
         </w:rPr>
-        <w:t xml:space="preserve">            transpNr = </w:t>
+        <w:t xml:space="preserve">            </w:t>
+      </w:r>
+      <w:proofErr w:type="spellStart"/>
+      <w:r>
+        <w:rPr>
+          <w:rFonts w:ascii="Menlo" w:eastAsia="Times New Roman" w:hAnsi="Menlo" w:cs="Menlo"/>
+          <w:color w:val="383A42"/>
+          <w:sz w:val="18"/>
+          <w:szCs w:val="18"/>
+        </w:rPr>
+        <w:t>transpNr</w:t>
+      </w:r>
+      <w:proofErr w:type="spellEnd"/>
+      <w:r>
+        <w:rPr>
+          <w:rFonts w:ascii="Menlo" w:eastAsia="Times New Roman" w:hAnsi="Menlo" w:cs="Menlo"/>
+          <w:color w:val="383A42"/>
+          <w:sz w:val="18"/>
+          <w:szCs w:val="18"/>
+        </w:rPr>
+        <w:t xml:space="preserve"> = </w:t>
       </w:r>
       <w:r>
         <w:rPr>
@@ -2144,14 +3373,25 @@
         </w:rPr>
         <w:t>8</w:t>
       </w:r>
-      <w:r>
-        <w:rPr>
-          <w:rFonts w:ascii="Menlo" w:eastAsia="Times New Roman" w:hAnsi="Menlo" w:cs="Menlo"/>
-          <w:color w:val="383A42"/>
-          <w:sz w:val="18"/>
-          <w:szCs w:val="18"/>
-        </w:rPr>
-        <w:t>].split(</w:t>
+      <w:proofErr w:type="gramStart"/>
+      <w:r>
+        <w:rPr>
+          <w:rFonts w:ascii="Menlo" w:eastAsia="Times New Roman" w:hAnsi="Menlo" w:cs="Menlo"/>
+          <w:color w:val="383A42"/>
+          <w:sz w:val="18"/>
+          <w:szCs w:val="18"/>
+        </w:rPr>
+        <w:t>].split</w:t>
+      </w:r>
+      <w:proofErr w:type="gramEnd"/>
+      <w:r>
+        <w:rPr>
+          <w:rFonts w:ascii="Menlo" w:eastAsia="Times New Roman" w:hAnsi="Menlo" w:cs="Menlo"/>
+          <w:color w:val="383A42"/>
+          <w:sz w:val="18"/>
+          <w:szCs w:val="18"/>
+        </w:rPr>
+        <w:t>(</w:t>
       </w:r>
       <w:r>
         <w:rPr>
@@ -2193,7 +3433,31 @@
           <w:sz w:val="18"/>
           <w:szCs w:val="18"/>
         </w:rPr>
-        <w:t>#             print(comments)</w:t>
+        <w:t xml:space="preserve">#             </w:t>
+      </w:r>
+      <w:proofErr w:type="gramStart"/>
+      <w:r>
+        <w:rPr>
+          <w:rFonts w:ascii="Menlo" w:eastAsia="Times New Roman" w:hAnsi="Menlo" w:cs="Menlo"/>
+          <w:i/>
+          <w:iCs/>
+          <w:color w:val="A0A1A7"/>
+          <w:sz w:val="18"/>
+          <w:szCs w:val="18"/>
+        </w:rPr>
+        <w:t>print</w:t>
+      </w:r>
+      <w:proofErr w:type="gramEnd"/>
+      <w:r>
+        <w:rPr>
+          <w:rFonts w:ascii="Menlo" w:eastAsia="Times New Roman" w:hAnsi="Menlo" w:cs="Menlo"/>
+          <w:i/>
+          <w:iCs/>
+          <w:color w:val="A0A1A7"/>
+          <w:sz w:val="18"/>
+          <w:szCs w:val="18"/>
+        </w:rPr>
+        <w:t>(comments)</w:t>
       </w:r>
     </w:p>
     <w:p>
@@ -2228,7 +3492,27 @@
           <w:sz w:val="18"/>
           <w:szCs w:val="18"/>
         </w:rPr>
-        <w:t xml:space="preserve">            component_id = comments[</w:t>
+        <w:t xml:space="preserve">            </w:t>
+      </w:r>
+      <w:proofErr w:type="spellStart"/>
+      <w:r>
+        <w:rPr>
+          <w:rFonts w:ascii="Menlo" w:eastAsia="Times New Roman" w:hAnsi="Menlo" w:cs="Menlo"/>
+          <w:color w:val="383A42"/>
+          <w:sz w:val="18"/>
+          <w:szCs w:val="18"/>
+        </w:rPr>
+        <w:t>component_id</w:t>
+      </w:r>
+      <w:proofErr w:type="spellEnd"/>
+      <w:r>
+        <w:rPr>
+          <w:rFonts w:ascii="Menlo" w:eastAsia="Times New Roman" w:hAnsi="Menlo" w:cs="Menlo"/>
+          <w:color w:val="383A42"/>
+          <w:sz w:val="18"/>
+          <w:szCs w:val="18"/>
+        </w:rPr>
+        <w:t xml:space="preserve"> = comments[</w:t>
       </w:r>
       <w:r>
         <w:rPr>
@@ -2239,14 +3523,25 @@
         </w:rPr>
         <w:t>0</w:t>
       </w:r>
-      <w:r>
-        <w:rPr>
-          <w:rFonts w:ascii="Menlo" w:eastAsia="Times New Roman" w:hAnsi="Menlo" w:cs="Menlo"/>
-          <w:color w:val="383A42"/>
-          <w:sz w:val="18"/>
-          <w:szCs w:val="18"/>
-        </w:rPr>
-        <w:t>].split(</w:t>
+      <w:proofErr w:type="gramStart"/>
+      <w:r>
+        <w:rPr>
+          <w:rFonts w:ascii="Menlo" w:eastAsia="Times New Roman" w:hAnsi="Menlo" w:cs="Menlo"/>
+          <w:color w:val="383A42"/>
+          <w:sz w:val="18"/>
+          <w:szCs w:val="18"/>
+        </w:rPr>
+        <w:t>].split</w:t>
+      </w:r>
+      <w:proofErr w:type="gramEnd"/>
+      <w:r>
+        <w:rPr>
+          <w:rFonts w:ascii="Menlo" w:eastAsia="Times New Roman" w:hAnsi="Menlo" w:cs="Menlo"/>
+          <w:color w:val="383A42"/>
+          <w:sz w:val="18"/>
+          <w:szCs w:val="18"/>
+        </w:rPr>
+        <w:t>(</w:t>
       </w:r>
       <w:r>
         <w:rPr>
@@ -2335,8 +3630,39 @@
           <w:sz w:val="18"/>
           <w:szCs w:val="18"/>
         </w:rPr>
-        <w:t>(component_id[</w:t>
-      </w:r>
+        <w:t>(</w:t>
+      </w:r>
+      <w:proofErr w:type="spellStart"/>
+      <w:r>
+        <w:rPr>
+          <w:rFonts w:ascii="Menlo" w:eastAsia="Times New Roman" w:hAnsi="Menlo" w:cs="Menlo"/>
+          <w:color w:val="383A42"/>
+          <w:sz w:val="18"/>
+          <w:szCs w:val="18"/>
+        </w:rPr>
+        <w:t>component_</w:t>
+      </w:r>
+      <w:proofErr w:type="gramStart"/>
+      <w:r>
+        <w:rPr>
+          <w:rFonts w:ascii="Menlo" w:eastAsia="Times New Roman" w:hAnsi="Menlo" w:cs="Menlo"/>
+          <w:color w:val="383A42"/>
+          <w:sz w:val="18"/>
+          <w:szCs w:val="18"/>
+        </w:rPr>
+        <w:t>id</w:t>
+      </w:r>
+      <w:proofErr w:type="spellEnd"/>
+      <w:r>
+        <w:rPr>
+          <w:rFonts w:ascii="Menlo" w:eastAsia="Times New Roman" w:hAnsi="Menlo" w:cs="Menlo"/>
+          <w:color w:val="383A42"/>
+          <w:sz w:val="18"/>
+          <w:szCs w:val="18"/>
+        </w:rPr>
+        <w:t>[</w:t>
+      </w:r>
+      <w:proofErr w:type="gramEnd"/>
       <w:r>
         <w:rPr>
           <w:rFonts w:ascii="Menlo" w:eastAsia="Times New Roman" w:hAnsi="Menlo" w:cs="Menlo"/>
@@ -2380,7 +3706,27 @@
           <w:sz w:val="18"/>
           <w:szCs w:val="18"/>
         </w:rPr>
-        <w:t>'repeat_region'</w:t>
+        <w:t>'</w:t>
+      </w:r>
+      <w:proofErr w:type="spellStart"/>
+      <w:r>
+        <w:rPr>
+          <w:rFonts w:ascii="Menlo" w:eastAsia="Times New Roman" w:hAnsi="Menlo" w:cs="Menlo"/>
+          <w:color w:val="50A14F"/>
+          <w:sz w:val="18"/>
+          <w:szCs w:val="18"/>
+        </w:rPr>
+        <w:t>repeat_region</w:t>
+      </w:r>
+      <w:proofErr w:type="spellEnd"/>
+      <w:r>
+        <w:rPr>
+          <w:rFonts w:ascii="Menlo" w:eastAsia="Times New Roman" w:hAnsi="Menlo" w:cs="Menlo"/>
+          <w:color w:val="50A14F"/>
+          <w:sz w:val="18"/>
+          <w:szCs w:val="18"/>
+        </w:rPr>
+        <w:t>'</w:t>
       </w:r>
       <w:r>
         <w:rPr>
@@ -2420,7 +3766,27 @@
           <w:sz w:val="18"/>
           <w:szCs w:val="18"/>
         </w:rPr>
-        <w:t>"repeat_region"</w:t>
+        <w:t>"</w:t>
+      </w:r>
+      <w:proofErr w:type="spellStart"/>
+      <w:r>
+        <w:rPr>
+          <w:rFonts w:ascii="Menlo" w:eastAsia="Times New Roman" w:hAnsi="Menlo" w:cs="Menlo"/>
+          <w:color w:val="50A14F"/>
+          <w:sz w:val="18"/>
+          <w:szCs w:val="18"/>
+        </w:rPr>
+        <w:t>repeat_region</w:t>
+      </w:r>
+      <w:proofErr w:type="spellEnd"/>
+      <w:r>
+        <w:rPr>
+          <w:rFonts w:ascii="Menlo" w:eastAsia="Times New Roman" w:hAnsi="Menlo" w:cs="Menlo"/>
+          <w:color w:val="50A14F"/>
+          <w:sz w:val="18"/>
+          <w:szCs w:val="18"/>
+        </w:rPr>
+        <w:t>"</w:t>
       </w:r>
     </w:p>
     <w:p>
@@ -2500,7 +3866,27 @@
           <w:sz w:val="18"/>
           <w:szCs w:val="18"/>
         </w:rPr>
-        <w:t xml:space="preserve">                transposonAnnotations[chrom].append(chrom+</w:t>
+        <w:t xml:space="preserve">                transposonAnnotations[chrom</w:t>
+      </w:r>
+      <w:proofErr w:type="gramStart"/>
+      <w:r>
+        <w:rPr>
+          <w:rFonts w:ascii="Menlo" w:eastAsia="Times New Roman" w:hAnsi="Menlo" w:cs="Menlo"/>
+          <w:color w:val="383A42"/>
+          <w:sz w:val="18"/>
+          <w:szCs w:val="18"/>
+        </w:rPr>
+        <w:t>].append</w:t>
+      </w:r>
+      <w:proofErr w:type="gramEnd"/>
+      <w:r>
+        <w:rPr>
+          <w:rFonts w:ascii="Menlo" w:eastAsia="Times New Roman" w:hAnsi="Menlo" w:cs="Menlo"/>
+          <w:color w:val="383A42"/>
+          <w:sz w:val="18"/>
+          <w:szCs w:val="18"/>
+        </w:rPr>
+        <w:t>(chrom+</w:t>
       </w:r>
       <w:r>
         <w:rPr>
@@ -2915,6 +4301,7 @@
         </w:rPr>
         <w:t xml:space="preserve">            </w:t>
       </w:r>
+      <w:proofErr w:type="spellStart"/>
       <w:r>
         <w:rPr>
           <w:rFonts w:ascii="Menlo" w:eastAsia="Times New Roman" w:hAnsi="Menlo" w:cs="Menlo"/>
@@ -2924,15 +4311,47 @@
         </w:rPr>
         <w:t>elif</w:t>
       </w:r>
-      <w:r>
-        <w:rPr>
-          <w:rFonts w:ascii="Menlo" w:eastAsia="Times New Roman" w:hAnsi="Menlo" w:cs="Menlo"/>
-          <w:color w:val="383A42"/>
-          <w:sz w:val="18"/>
-          <w:szCs w:val="18"/>
-        </w:rPr>
-        <w:t>(component_id[</w:t>
-      </w:r>
+      <w:proofErr w:type="spellEnd"/>
+      <w:r>
+        <w:rPr>
+          <w:rFonts w:ascii="Menlo" w:eastAsia="Times New Roman" w:hAnsi="Menlo" w:cs="Menlo"/>
+          <w:color w:val="383A42"/>
+          <w:sz w:val="18"/>
+          <w:szCs w:val="18"/>
+        </w:rPr>
+        <w:t>(</w:t>
+      </w:r>
+      <w:proofErr w:type="spellStart"/>
+      <w:r>
+        <w:rPr>
+          <w:rFonts w:ascii="Menlo" w:eastAsia="Times New Roman" w:hAnsi="Menlo" w:cs="Menlo"/>
+          <w:color w:val="383A42"/>
+          <w:sz w:val="18"/>
+          <w:szCs w:val="18"/>
+        </w:rPr>
+        <w:t>component_</w:t>
+      </w:r>
+      <w:proofErr w:type="gramStart"/>
+      <w:r>
+        <w:rPr>
+          <w:rFonts w:ascii="Menlo" w:eastAsia="Times New Roman" w:hAnsi="Menlo" w:cs="Menlo"/>
+          <w:color w:val="383A42"/>
+          <w:sz w:val="18"/>
+          <w:szCs w:val="18"/>
+        </w:rPr>
+        <w:t>id</w:t>
+      </w:r>
+      <w:proofErr w:type="spellEnd"/>
+      <w:r>
+        <w:rPr>
+          <w:rFonts w:ascii="Menlo" w:eastAsia="Times New Roman" w:hAnsi="Menlo" w:cs="Menlo"/>
+          <w:color w:val="383A42"/>
+          <w:sz w:val="18"/>
+          <w:szCs w:val="18"/>
+        </w:rPr>
+        <w:t>[</w:t>
+      </w:r>
+      <w:proofErr w:type="gramEnd"/>
       <w:r>
         <w:rPr>
           <w:rFonts w:ascii="Menlo" w:eastAsia="Times New Roman" w:hAnsi="Menlo" w:cs="Menlo"/>
@@ -3109,7 +4528,27 @@
           <w:sz w:val="18"/>
           <w:szCs w:val="18"/>
         </w:rPr>
-        <w:t xml:space="preserve">                transposonAnnotations[chrom].append(chrom+</w:t>
+        <w:t xml:space="preserve">                transposonAnnotations[chrom</w:t>
+      </w:r>
+      <w:proofErr w:type="gramStart"/>
+      <w:r>
+        <w:rPr>
+          <w:rFonts w:ascii="Menlo" w:eastAsia="Times New Roman" w:hAnsi="Menlo" w:cs="Menlo"/>
+          <w:color w:val="383A42"/>
+          <w:sz w:val="18"/>
+          <w:szCs w:val="18"/>
+        </w:rPr>
+        <w:t>].append</w:t>
+      </w:r>
+      <w:proofErr w:type="gramEnd"/>
+      <w:r>
+        <w:rPr>
+          <w:rFonts w:ascii="Menlo" w:eastAsia="Times New Roman" w:hAnsi="Menlo" w:cs="Menlo"/>
+          <w:color w:val="383A42"/>
+          <w:sz w:val="18"/>
+          <w:szCs w:val="18"/>
+        </w:rPr>
+        <w:t>(chrom+</w:t>
       </w:r>
       <w:r>
         <w:rPr>
@@ -3524,6 +4963,7 @@
         </w:rPr>
         <w:t xml:space="preserve">            </w:t>
       </w:r>
+      <w:proofErr w:type="spellStart"/>
       <w:r>
         <w:rPr>
           <w:rFonts w:ascii="Menlo" w:eastAsia="Times New Roman" w:hAnsi="Menlo" w:cs="Menlo"/>
@@ -3533,15 +4973,47 @@
         </w:rPr>
         <w:t>elif</w:t>
       </w:r>
-      <w:r>
-        <w:rPr>
-          <w:rFonts w:ascii="Menlo" w:eastAsia="Times New Roman" w:hAnsi="Menlo" w:cs="Menlo"/>
-          <w:color w:val="383A42"/>
-          <w:sz w:val="18"/>
-          <w:szCs w:val="18"/>
-        </w:rPr>
-        <w:t>(component_id[</w:t>
-      </w:r>
+      <w:proofErr w:type="spellEnd"/>
+      <w:r>
+        <w:rPr>
+          <w:rFonts w:ascii="Menlo" w:eastAsia="Times New Roman" w:hAnsi="Menlo" w:cs="Menlo"/>
+          <w:color w:val="383A42"/>
+          <w:sz w:val="18"/>
+          <w:szCs w:val="18"/>
+        </w:rPr>
+        <w:t>(</w:t>
+      </w:r>
+      <w:proofErr w:type="spellStart"/>
+      <w:r>
+        <w:rPr>
+          <w:rFonts w:ascii="Menlo" w:eastAsia="Times New Roman" w:hAnsi="Menlo" w:cs="Menlo"/>
+          <w:color w:val="383A42"/>
+          <w:sz w:val="18"/>
+          <w:szCs w:val="18"/>
+        </w:rPr>
+        <w:t>component_</w:t>
+      </w:r>
+      <w:proofErr w:type="gramStart"/>
+      <w:r>
+        <w:rPr>
+          <w:rFonts w:ascii="Menlo" w:eastAsia="Times New Roman" w:hAnsi="Menlo" w:cs="Menlo"/>
+          <w:color w:val="383A42"/>
+          <w:sz w:val="18"/>
+          <w:szCs w:val="18"/>
+        </w:rPr>
+        <w:t>id</w:t>
+      </w:r>
+      <w:proofErr w:type="spellEnd"/>
+      <w:r>
+        <w:rPr>
+          <w:rFonts w:ascii="Menlo" w:eastAsia="Times New Roman" w:hAnsi="Menlo" w:cs="Menlo"/>
+          <w:color w:val="383A42"/>
+          <w:sz w:val="18"/>
+          <w:szCs w:val="18"/>
+        </w:rPr>
+        <w:t>[</w:t>
+      </w:r>
+      <w:proofErr w:type="gramEnd"/>
       <w:r>
         <w:rPr>
           <w:rFonts w:ascii="Menlo" w:eastAsia="Times New Roman" w:hAnsi="Menlo" w:cs="Menlo"/>
@@ -3585,7 +5057,27 @@
           <w:sz w:val="18"/>
           <w:szCs w:val="18"/>
         </w:rPr>
-        <w:t>'lLTR'</w:t>
+        <w:t>'</w:t>
+      </w:r>
+      <w:proofErr w:type="spellStart"/>
+      <w:r>
+        <w:rPr>
+          <w:rFonts w:ascii="Menlo" w:eastAsia="Times New Roman" w:hAnsi="Menlo" w:cs="Menlo"/>
+          <w:color w:val="50A14F"/>
+          <w:sz w:val="18"/>
+          <w:szCs w:val="18"/>
+        </w:rPr>
+        <w:t>lLTR</w:t>
+      </w:r>
+      <w:proofErr w:type="spellEnd"/>
+      <w:r>
+        <w:rPr>
+          <w:rFonts w:ascii="Menlo" w:eastAsia="Times New Roman" w:hAnsi="Menlo" w:cs="Menlo"/>
+          <w:color w:val="50A14F"/>
+          <w:sz w:val="18"/>
+          <w:szCs w:val="18"/>
+        </w:rPr>
+        <w:t>'</w:t>
       </w:r>
       <w:r>
         <w:rPr>
@@ -3625,7 +5117,27 @@
           <w:sz w:val="18"/>
           <w:szCs w:val="18"/>
         </w:rPr>
-        <w:t>"ltr"</w:t>
+        <w:t>"</w:t>
+      </w:r>
+      <w:proofErr w:type="spellStart"/>
+      <w:r>
+        <w:rPr>
+          <w:rFonts w:ascii="Menlo" w:eastAsia="Times New Roman" w:hAnsi="Menlo" w:cs="Menlo"/>
+          <w:color w:val="50A14F"/>
+          <w:sz w:val="18"/>
+          <w:szCs w:val="18"/>
+        </w:rPr>
+        <w:t>ltr</w:t>
+      </w:r>
+      <w:proofErr w:type="spellEnd"/>
+      <w:r>
+        <w:rPr>
+          <w:rFonts w:ascii="Menlo" w:eastAsia="Times New Roman" w:hAnsi="Menlo" w:cs="Menlo"/>
+          <w:color w:val="50A14F"/>
+          <w:sz w:val="18"/>
+          <w:szCs w:val="18"/>
+        </w:rPr>
+        <w:t>"</w:t>
       </w:r>
     </w:p>
     <w:p>
@@ -3705,7 +5217,27 @@
           <w:sz w:val="18"/>
           <w:szCs w:val="18"/>
         </w:rPr>
-        <w:t xml:space="preserve">                transposonAnnotations[chrom].append(chrom+</w:t>
+        <w:t xml:space="preserve">                transposonAnnotations[chrom</w:t>
+      </w:r>
+      <w:proofErr w:type="gramStart"/>
+      <w:r>
+        <w:rPr>
+          <w:rFonts w:ascii="Menlo" w:eastAsia="Times New Roman" w:hAnsi="Menlo" w:cs="Menlo"/>
+          <w:color w:val="383A42"/>
+          <w:sz w:val="18"/>
+          <w:szCs w:val="18"/>
+        </w:rPr>
+        <w:t>].append</w:t>
+      </w:r>
+      <w:proofErr w:type="gramEnd"/>
+      <w:r>
+        <w:rPr>
+          <w:rFonts w:ascii="Menlo" w:eastAsia="Times New Roman" w:hAnsi="Menlo" w:cs="Menlo"/>
+          <w:color w:val="383A42"/>
+          <w:sz w:val="18"/>
+          <w:szCs w:val="18"/>
+        </w:rPr>
+        <w:t>(chrom+</w:t>
       </w:r>
       <w:r>
         <w:rPr>
@@ -4120,6 +5652,7 @@
         </w:rPr>
         <w:t xml:space="preserve">            </w:t>
       </w:r>
+      <w:proofErr w:type="spellStart"/>
       <w:r>
         <w:rPr>
           <w:rFonts w:ascii="Menlo" w:eastAsia="Times New Roman" w:hAnsi="Menlo" w:cs="Menlo"/>
@@ -4129,15 +5662,47 @@
         </w:rPr>
         <w:t>elif</w:t>
       </w:r>
-      <w:r>
-        <w:rPr>
-          <w:rFonts w:ascii="Menlo" w:eastAsia="Times New Roman" w:hAnsi="Menlo" w:cs="Menlo"/>
-          <w:color w:val="383A42"/>
-          <w:sz w:val="18"/>
-          <w:szCs w:val="18"/>
-        </w:rPr>
-        <w:t>(component_id[</w:t>
-      </w:r>
+      <w:proofErr w:type="spellEnd"/>
+      <w:r>
+        <w:rPr>
+          <w:rFonts w:ascii="Menlo" w:eastAsia="Times New Roman" w:hAnsi="Menlo" w:cs="Menlo"/>
+          <w:color w:val="383A42"/>
+          <w:sz w:val="18"/>
+          <w:szCs w:val="18"/>
+        </w:rPr>
+        <w:t>(</w:t>
+      </w:r>
+      <w:proofErr w:type="spellStart"/>
+      <w:r>
+        <w:rPr>
+          <w:rFonts w:ascii="Menlo" w:eastAsia="Times New Roman" w:hAnsi="Menlo" w:cs="Menlo"/>
+          <w:color w:val="383A42"/>
+          <w:sz w:val="18"/>
+          <w:szCs w:val="18"/>
+        </w:rPr>
+        <w:t>component_</w:t>
+      </w:r>
+      <w:proofErr w:type="gramStart"/>
+      <w:r>
+        <w:rPr>
+          <w:rFonts w:ascii="Menlo" w:eastAsia="Times New Roman" w:hAnsi="Menlo" w:cs="Menlo"/>
+          <w:color w:val="383A42"/>
+          <w:sz w:val="18"/>
+          <w:szCs w:val="18"/>
+        </w:rPr>
+        <w:t>id</w:t>
+      </w:r>
+      <w:proofErr w:type="spellEnd"/>
+      <w:r>
+        <w:rPr>
+          <w:rFonts w:ascii="Menlo" w:eastAsia="Times New Roman" w:hAnsi="Menlo" w:cs="Menlo"/>
+          <w:color w:val="383A42"/>
+          <w:sz w:val="18"/>
+          <w:szCs w:val="18"/>
+        </w:rPr>
+        <w:t>[</w:t>
+      </w:r>
+      <w:proofErr w:type="gramEnd"/>
       <w:r>
         <w:rPr>
           <w:rFonts w:ascii="Menlo" w:eastAsia="Times New Roman" w:hAnsi="Menlo" w:cs="Menlo"/>
@@ -4181,7 +5746,27 @@
           <w:sz w:val="18"/>
           <w:szCs w:val="18"/>
         </w:rPr>
-        <w:t>'rLTR'</w:t>
+        <w:t>'</w:t>
+      </w:r>
+      <w:proofErr w:type="spellStart"/>
+      <w:r>
+        <w:rPr>
+          <w:rFonts w:ascii="Menlo" w:eastAsia="Times New Roman" w:hAnsi="Menlo" w:cs="Menlo"/>
+          <w:color w:val="50A14F"/>
+          <w:sz w:val="18"/>
+          <w:szCs w:val="18"/>
+        </w:rPr>
+        <w:t>rLTR</w:t>
+      </w:r>
+      <w:proofErr w:type="spellEnd"/>
+      <w:r>
+        <w:rPr>
+          <w:rFonts w:ascii="Menlo" w:eastAsia="Times New Roman" w:hAnsi="Menlo" w:cs="Menlo"/>
+          <w:color w:val="50A14F"/>
+          <w:sz w:val="18"/>
+          <w:szCs w:val="18"/>
+        </w:rPr>
+        <w:t>'</w:t>
       </w:r>
       <w:r>
         <w:rPr>
@@ -4221,7 +5806,27 @@
           <w:sz w:val="18"/>
           <w:szCs w:val="18"/>
         </w:rPr>
-        <w:t>"ltr"</w:t>
+        <w:t>"</w:t>
+      </w:r>
+      <w:proofErr w:type="spellStart"/>
+      <w:r>
+        <w:rPr>
+          <w:rFonts w:ascii="Menlo" w:eastAsia="Times New Roman" w:hAnsi="Menlo" w:cs="Menlo"/>
+          <w:color w:val="50A14F"/>
+          <w:sz w:val="18"/>
+          <w:szCs w:val="18"/>
+        </w:rPr>
+        <w:t>ltr</w:t>
+      </w:r>
+      <w:proofErr w:type="spellEnd"/>
+      <w:r>
+        <w:rPr>
+          <w:rFonts w:ascii="Menlo" w:eastAsia="Times New Roman" w:hAnsi="Menlo" w:cs="Menlo"/>
+          <w:color w:val="50A14F"/>
+          <w:sz w:val="18"/>
+          <w:szCs w:val="18"/>
+        </w:rPr>
+        <w:t>"</w:t>
       </w:r>
     </w:p>
     <w:p>
@@ -4301,7 +5906,28 @@
           <w:sz w:val="18"/>
           <w:szCs w:val="18"/>
         </w:rPr>
-        <w:t xml:space="preserve">                transposonAnnotations[chrom].append(chrom+</w:t>
+        <w:lastRenderedPageBreak/>
+        <w:t xml:space="preserve">                transposonAnnotations[chrom</w:t>
+      </w:r>
+      <w:proofErr w:type="gramStart"/>
+      <w:r>
+        <w:rPr>
+          <w:rFonts w:ascii="Menlo" w:eastAsia="Times New Roman" w:hAnsi="Menlo" w:cs="Menlo"/>
+          <w:color w:val="383A42"/>
+          <w:sz w:val="18"/>
+          <w:szCs w:val="18"/>
+        </w:rPr>
+        <w:t>].append</w:t>
+      </w:r>
+      <w:proofErr w:type="gramEnd"/>
+      <w:r>
+        <w:rPr>
+          <w:rFonts w:ascii="Menlo" w:eastAsia="Times New Roman" w:hAnsi="Menlo" w:cs="Menlo"/>
+          <w:color w:val="383A42"/>
+          <w:sz w:val="18"/>
+          <w:szCs w:val="18"/>
+        </w:rPr>
+        <w:t>(chrom+</w:t>
       </w:r>
       <w:r>
         <w:rPr>
@@ -4716,6 +6342,8 @@
         </w:rPr>
         <w:t xml:space="preserve">            </w:t>
       </w:r>
+      <w:proofErr w:type="spellStart"/>
+      <w:proofErr w:type="gramStart"/>
       <w:r>
         <w:rPr>
           <w:rFonts w:ascii="Menlo" w:eastAsia="Times New Roman" w:hAnsi="Menlo" w:cs="Menlo"/>
@@ -4725,14 +6353,45 @@
         </w:rPr>
         <w:t>elif</w:t>
       </w:r>
-      <w:r>
-        <w:rPr>
-          <w:rFonts w:ascii="Menlo" w:eastAsia="Times New Roman" w:hAnsi="Menlo" w:cs="Menlo"/>
-          <w:color w:val="383A42"/>
-          <w:sz w:val="18"/>
-          <w:szCs w:val="18"/>
-        </w:rPr>
-        <w:t>( component_id[</w:t>
+      <w:proofErr w:type="spellEnd"/>
+      <w:r>
+        <w:rPr>
+          <w:rFonts w:ascii="Menlo" w:eastAsia="Times New Roman" w:hAnsi="Menlo" w:cs="Menlo"/>
+          <w:color w:val="383A42"/>
+          <w:sz w:val="18"/>
+          <w:szCs w:val="18"/>
+        </w:rPr>
+        <w:t xml:space="preserve">( </w:t>
+      </w:r>
+      <w:proofErr w:type="spellStart"/>
+      <w:r>
+        <w:rPr>
+          <w:rFonts w:ascii="Menlo" w:eastAsia="Times New Roman" w:hAnsi="Menlo" w:cs="Menlo"/>
+          <w:color w:val="383A42"/>
+          <w:sz w:val="18"/>
+          <w:szCs w:val="18"/>
+        </w:rPr>
+        <w:t>component</w:t>
+      </w:r>
+      <w:proofErr w:type="gramEnd"/>
+      <w:r>
+        <w:rPr>
+          <w:rFonts w:ascii="Menlo" w:eastAsia="Times New Roman" w:hAnsi="Menlo" w:cs="Menlo"/>
+          <w:color w:val="383A42"/>
+          <w:sz w:val="18"/>
+          <w:szCs w:val="18"/>
+        </w:rPr>
+        <w:t>_id</w:t>
+      </w:r>
+      <w:proofErr w:type="spellEnd"/>
+      <w:r>
+        <w:rPr>
+          <w:rFonts w:ascii="Menlo" w:eastAsia="Times New Roman" w:hAnsi="Menlo" w:cs="Menlo"/>
+          <w:color w:val="383A42"/>
+          <w:sz w:val="18"/>
+          <w:szCs w:val="18"/>
+        </w:rPr>
+        <w:t>[</w:t>
       </w:r>
       <w:r>
         <w:rPr>
@@ -4777,7 +6436,27 @@
           <w:sz w:val="18"/>
           <w:szCs w:val="18"/>
         </w:rPr>
-        <w:t>'lTSD'</w:t>
+        <w:t>'</w:t>
+      </w:r>
+      <w:proofErr w:type="spellStart"/>
+      <w:r>
+        <w:rPr>
+          <w:rFonts w:ascii="Menlo" w:eastAsia="Times New Roman" w:hAnsi="Menlo" w:cs="Menlo"/>
+          <w:color w:val="50A14F"/>
+          <w:sz w:val="18"/>
+          <w:szCs w:val="18"/>
+        </w:rPr>
+        <w:t>lTSD</w:t>
+      </w:r>
+      <w:proofErr w:type="spellEnd"/>
+      <w:r>
+        <w:rPr>
+          <w:rFonts w:ascii="Menlo" w:eastAsia="Times New Roman" w:hAnsi="Menlo" w:cs="Menlo"/>
+          <w:color w:val="50A14F"/>
+          <w:sz w:val="18"/>
+          <w:szCs w:val="18"/>
+        </w:rPr>
+        <w:t>'</w:t>
       </w:r>
       <w:r>
         <w:rPr>
@@ -4817,7 +6496,27 @@
           <w:sz w:val="18"/>
           <w:szCs w:val="18"/>
         </w:rPr>
-        <w:t>"tsd"</w:t>
+        <w:t>"</w:t>
+      </w:r>
+      <w:proofErr w:type="spellStart"/>
+      <w:r>
+        <w:rPr>
+          <w:rFonts w:ascii="Menlo" w:eastAsia="Times New Roman" w:hAnsi="Menlo" w:cs="Menlo"/>
+          <w:color w:val="50A14F"/>
+          <w:sz w:val="18"/>
+          <w:szCs w:val="18"/>
+        </w:rPr>
+        <w:t>tsd</w:t>
+      </w:r>
+      <w:proofErr w:type="spellEnd"/>
+      <w:r>
+        <w:rPr>
+          <w:rFonts w:ascii="Menlo" w:eastAsia="Times New Roman" w:hAnsi="Menlo" w:cs="Menlo"/>
+          <w:color w:val="50A14F"/>
+          <w:sz w:val="18"/>
+          <w:szCs w:val="18"/>
+        </w:rPr>
+        <w:t>"</w:t>
       </w:r>
     </w:p>
     <w:p>
@@ -4897,7 +6596,27 @@
           <w:sz w:val="18"/>
           <w:szCs w:val="18"/>
         </w:rPr>
-        <w:t xml:space="preserve">                transposonAnnotations[chrom].append(chrom+</w:t>
+        <w:t xml:space="preserve">                transposonAnnotations[chrom</w:t>
+      </w:r>
+      <w:proofErr w:type="gramStart"/>
+      <w:r>
+        <w:rPr>
+          <w:rFonts w:ascii="Menlo" w:eastAsia="Times New Roman" w:hAnsi="Menlo" w:cs="Menlo"/>
+          <w:color w:val="383A42"/>
+          <w:sz w:val="18"/>
+          <w:szCs w:val="18"/>
+        </w:rPr>
+        <w:t>].append</w:t>
+      </w:r>
+      <w:proofErr w:type="gramEnd"/>
+      <w:r>
+        <w:rPr>
+          <w:rFonts w:ascii="Menlo" w:eastAsia="Times New Roman" w:hAnsi="Menlo" w:cs="Menlo"/>
+          <w:color w:val="383A42"/>
+          <w:sz w:val="18"/>
+          <w:szCs w:val="18"/>
+        </w:rPr>
+        <w:t>(chrom+</w:t>
       </w:r>
       <w:r>
         <w:rPr>
@@ -5023,17 +6742,7 @@
           <w:sz w:val="18"/>
           <w:szCs w:val="18"/>
         </w:rPr>
-        <w:t>(</w:t>
-      </w:r>
-      <w:r>
-        <w:rPr>
-          <w:rFonts w:ascii="Menlo" w:eastAsia="Times New Roman" w:hAnsi="Menlo" w:cs="Menlo"/>
-          <w:color w:val="383A42"/>
-          <w:sz w:val="18"/>
-          <w:szCs w:val="18"/>
-        </w:rPr>
-        <w:lastRenderedPageBreak/>
-        <w:t>start)+</w:t>
+        <w:t>(start)+</w:t>
       </w:r>
       <w:r>
         <w:rPr>
@@ -5322,6 +7031,7 @@
         </w:rPr>
         <w:t xml:space="preserve">            </w:t>
       </w:r>
+      <w:proofErr w:type="spellStart"/>
       <w:r>
         <w:rPr>
           <w:rFonts w:ascii="Menlo" w:eastAsia="Times New Roman" w:hAnsi="Menlo" w:cs="Menlo"/>
@@ -5331,15 +7041,47 @@
         </w:rPr>
         <w:t>elif</w:t>
       </w:r>
-      <w:r>
-        <w:rPr>
-          <w:rFonts w:ascii="Menlo" w:eastAsia="Times New Roman" w:hAnsi="Menlo" w:cs="Menlo"/>
-          <w:color w:val="383A42"/>
-          <w:sz w:val="18"/>
-          <w:szCs w:val="18"/>
-        </w:rPr>
-        <w:t>(component_id[</w:t>
-      </w:r>
+      <w:proofErr w:type="spellEnd"/>
+      <w:r>
+        <w:rPr>
+          <w:rFonts w:ascii="Menlo" w:eastAsia="Times New Roman" w:hAnsi="Menlo" w:cs="Menlo"/>
+          <w:color w:val="383A42"/>
+          <w:sz w:val="18"/>
+          <w:szCs w:val="18"/>
+        </w:rPr>
+        <w:t>(</w:t>
+      </w:r>
+      <w:proofErr w:type="spellStart"/>
+      <w:r>
+        <w:rPr>
+          <w:rFonts w:ascii="Menlo" w:eastAsia="Times New Roman" w:hAnsi="Menlo" w:cs="Menlo"/>
+          <w:color w:val="383A42"/>
+          <w:sz w:val="18"/>
+          <w:szCs w:val="18"/>
+        </w:rPr>
+        <w:t>component_</w:t>
+      </w:r>
+      <w:proofErr w:type="gramStart"/>
+      <w:r>
+        <w:rPr>
+          <w:rFonts w:ascii="Menlo" w:eastAsia="Times New Roman" w:hAnsi="Menlo" w:cs="Menlo"/>
+          <w:color w:val="383A42"/>
+          <w:sz w:val="18"/>
+          <w:szCs w:val="18"/>
+        </w:rPr>
+        <w:t>id</w:t>
+      </w:r>
+      <w:proofErr w:type="spellEnd"/>
+      <w:r>
+        <w:rPr>
+          <w:rFonts w:ascii="Menlo" w:eastAsia="Times New Roman" w:hAnsi="Menlo" w:cs="Menlo"/>
+          <w:color w:val="383A42"/>
+          <w:sz w:val="18"/>
+          <w:szCs w:val="18"/>
+        </w:rPr>
+        <w:t>[</w:t>
+      </w:r>
+      <w:proofErr w:type="gramEnd"/>
       <w:r>
         <w:rPr>
           <w:rFonts w:ascii="Menlo" w:eastAsia="Times New Roman" w:hAnsi="Menlo" w:cs="Menlo"/>
@@ -5383,7 +7125,27 @@
           <w:sz w:val="18"/>
           <w:szCs w:val="18"/>
         </w:rPr>
-        <w:t>'rTSD'</w:t>
+        <w:t>'</w:t>
+      </w:r>
+      <w:proofErr w:type="spellStart"/>
+      <w:r>
+        <w:rPr>
+          <w:rFonts w:ascii="Menlo" w:eastAsia="Times New Roman" w:hAnsi="Menlo" w:cs="Menlo"/>
+          <w:color w:val="50A14F"/>
+          <w:sz w:val="18"/>
+          <w:szCs w:val="18"/>
+        </w:rPr>
+        <w:t>rTSD</w:t>
+      </w:r>
+      <w:proofErr w:type="spellEnd"/>
+      <w:r>
+        <w:rPr>
+          <w:rFonts w:ascii="Menlo" w:eastAsia="Times New Roman" w:hAnsi="Menlo" w:cs="Menlo"/>
+          <w:color w:val="50A14F"/>
+          <w:sz w:val="18"/>
+          <w:szCs w:val="18"/>
+        </w:rPr>
+        <w:t>'</w:t>
       </w:r>
       <w:r>
         <w:rPr>
@@ -5423,7 +7185,27 @@
           <w:sz w:val="18"/>
           <w:szCs w:val="18"/>
         </w:rPr>
-        <w:t>"tsd"</w:t>
+        <w:t>"</w:t>
+      </w:r>
+      <w:proofErr w:type="spellStart"/>
+      <w:r>
+        <w:rPr>
+          <w:rFonts w:ascii="Menlo" w:eastAsia="Times New Roman" w:hAnsi="Menlo" w:cs="Menlo"/>
+          <w:color w:val="50A14F"/>
+          <w:sz w:val="18"/>
+          <w:szCs w:val="18"/>
+        </w:rPr>
+        <w:t>tsd</w:t>
+      </w:r>
+      <w:proofErr w:type="spellEnd"/>
+      <w:r>
+        <w:rPr>
+          <w:rFonts w:ascii="Menlo" w:eastAsia="Times New Roman" w:hAnsi="Menlo" w:cs="Menlo"/>
+          <w:color w:val="50A14F"/>
+          <w:sz w:val="18"/>
+          <w:szCs w:val="18"/>
+        </w:rPr>
+        <w:t>"</w:t>
       </w:r>
     </w:p>
     <w:p>
@@ -5503,7 +7285,27 @@
           <w:sz w:val="18"/>
           <w:szCs w:val="18"/>
         </w:rPr>
-        <w:t xml:space="preserve">                transposonAnnotations[chrom].append(chrom+</w:t>
+        <w:t xml:space="preserve">                transposonAnnotations[chrom</w:t>
+      </w:r>
+      <w:proofErr w:type="gramStart"/>
+      <w:r>
+        <w:rPr>
+          <w:rFonts w:ascii="Menlo" w:eastAsia="Times New Roman" w:hAnsi="Menlo" w:cs="Menlo"/>
+          <w:color w:val="383A42"/>
+          <w:sz w:val="18"/>
+          <w:szCs w:val="18"/>
+        </w:rPr>
+        <w:t>].append</w:t>
+      </w:r>
+      <w:proofErr w:type="gramEnd"/>
+      <w:r>
+        <w:rPr>
+          <w:rFonts w:ascii="Menlo" w:eastAsia="Times New Roman" w:hAnsi="Menlo" w:cs="Menlo"/>
+          <w:color w:val="383A42"/>
+          <w:sz w:val="18"/>
+          <w:szCs w:val="18"/>
+        </w:rPr>
+        <w:t>(chrom+</w:t>
       </w:r>
       <w:r>
         <w:rPr>
@@ -5916,7 +7718,29 @@
           <w:sz w:val="18"/>
           <w:szCs w:val="18"/>
         </w:rPr>
-        <w:t xml:space="preserve">        line = f.readline()</w:t>
+        <w:t xml:space="preserve">        line = </w:t>
+      </w:r>
+      <w:proofErr w:type="spellStart"/>
+      <w:proofErr w:type="gramStart"/>
+      <w:r>
+        <w:rPr>
+          <w:rFonts w:ascii="Menlo" w:eastAsia="Times New Roman" w:hAnsi="Menlo" w:cs="Menlo"/>
+          <w:color w:val="383A42"/>
+          <w:sz w:val="18"/>
+          <w:szCs w:val="18"/>
+        </w:rPr>
+        <w:t>f.readline</w:t>
+      </w:r>
+      <w:proofErr w:type="spellEnd"/>
+      <w:proofErr w:type="gramEnd"/>
+      <w:r>
+        <w:rPr>
+          <w:rFonts w:ascii="Menlo" w:eastAsia="Times New Roman" w:hAnsi="Menlo" w:cs="Menlo"/>
+          <w:color w:val="383A42"/>
+          <w:sz w:val="18"/>
+          <w:szCs w:val="18"/>
+        </w:rPr>
+        <w:t>()</w:t>
       </w:r>
     </w:p>
     <w:p>
@@ -5938,7 +7762,29 @@
           <w:sz w:val="18"/>
           <w:szCs w:val="18"/>
         </w:rPr>
-        <w:t xml:space="preserve">    f.close()</w:t>
+        <w:t xml:space="preserve">    </w:t>
+      </w:r>
+      <w:proofErr w:type="spellStart"/>
+      <w:proofErr w:type="gramStart"/>
+      <w:r>
+        <w:rPr>
+          <w:rFonts w:ascii="Menlo" w:eastAsia="Times New Roman" w:hAnsi="Menlo" w:cs="Menlo"/>
+          <w:color w:val="383A42"/>
+          <w:sz w:val="18"/>
+          <w:szCs w:val="18"/>
+        </w:rPr>
+        <w:t>f.close</w:t>
+      </w:r>
+      <w:proofErr w:type="spellEnd"/>
+      <w:proofErr w:type="gramEnd"/>
+      <w:r>
+        <w:rPr>
+          <w:rFonts w:ascii="Menlo" w:eastAsia="Times New Roman" w:hAnsi="Menlo" w:cs="Menlo"/>
+          <w:color w:val="383A42"/>
+          <w:sz w:val="18"/>
+          <w:szCs w:val="18"/>
+        </w:rPr>
+        <w:t>()</w:t>
       </w:r>
     </w:p>
     <w:p>
@@ -6046,7 +7892,27 @@
           <w:sz w:val="18"/>
           <w:szCs w:val="18"/>
         </w:rPr>
-        <w:t>'targetGFFFile'</w:t>
+        <w:t>'</w:t>
+      </w:r>
+      <w:proofErr w:type="spellStart"/>
+      <w:r>
+        <w:rPr>
+          <w:rFonts w:ascii="Menlo" w:eastAsia="Times New Roman" w:hAnsi="Menlo" w:cs="Menlo"/>
+          <w:color w:val="50A14F"/>
+          <w:sz w:val="18"/>
+          <w:szCs w:val="18"/>
+        </w:rPr>
+        <w:t>targetGFFFile</w:t>
+      </w:r>
+      <w:proofErr w:type="spellEnd"/>
+      <w:r>
+        <w:rPr>
+          <w:rFonts w:ascii="Menlo" w:eastAsia="Times New Roman" w:hAnsi="Menlo" w:cs="Menlo"/>
+          <w:color w:val="50A14F"/>
+          <w:sz w:val="18"/>
+          <w:szCs w:val="18"/>
+        </w:rPr>
+        <w:t>'</w:t>
       </w:r>
       <w:r>
         <w:rPr>
@@ -6095,16 +7961,58 @@
           <w:sz w:val="18"/>
           <w:szCs w:val="18"/>
         </w:rPr>
-        <w:t xml:space="preserve">    f.write(</w:t>
-      </w:r>
-      <w:r>
-        <w:rPr>
-          <w:rFonts w:ascii="Menlo" w:eastAsia="Times New Roman" w:hAnsi="Menlo" w:cs="Menlo"/>
-          <w:color w:val="50A14F"/>
-          <w:sz w:val="18"/>
-          <w:szCs w:val="18"/>
-        </w:rPr>
-        <w:t>"# ltrRetriever Annotation"</w:t>
+        <w:t xml:space="preserve">    </w:t>
+      </w:r>
+      <w:proofErr w:type="spellStart"/>
+      <w:proofErr w:type="gramStart"/>
+      <w:r>
+        <w:rPr>
+          <w:rFonts w:ascii="Menlo" w:eastAsia="Times New Roman" w:hAnsi="Menlo" w:cs="Menlo"/>
+          <w:color w:val="383A42"/>
+          <w:sz w:val="18"/>
+          <w:szCs w:val="18"/>
+        </w:rPr>
+        <w:t>f.write</w:t>
+      </w:r>
+      <w:proofErr w:type="spellEnd"/>
+      <w:proofErr w:type="gramEnd"/>
+      <w:r>
+        <w:rPr>
+          <w:rFonts w:ascii="Menlo" w:eastAsia="Times New Roman" w:hAnsi="Menlo" w:cs="Menlo"/>
+          <w:color w:val="383A42"/>
+          <w:sz w:val="18"/>
+          <w:szCs w:val="18"/>
+        </w:rPr>
+        <w:t>(</w:t>
+      </w:r>
+      <w:r>
+        <w:rPr>
+          <w:rFonts w:ascii="Menlo" w:eastAsia="Times New Roman" w:hAnsi="Menlo" w:cs="Menlo"/>
+          <w:color w:val="50A14F"/>
+          <w:sz w:val="18"/>
+          <w:szCs w:val="18"/>
+        </w:rPr>
+        <w:t xml:space="preserve">"# </w:t>
+      </w:r>
+      <w:proofErr w:type="spellStart"/>
+      <w:r>
+        <w:rPr>
+          <w:rFonts w:ascii="Menlo" w:eastAsia="Times New Roman" w:hAnsi="Menlo" w:cs="Menlo"/>
+          <w:color w:val="50A14F"/>
+          <w:sz w:val="18"/>
+          <w:szCs w:val="18"/>
+        </w:rPr>
+        <w:t>ltrRetriever</w:t>
+      </w:r>
+      <w:proofErr w:type="spellEnd"/>
+      <w:r>
+        <w:rPr>
+          <w:rFonts w:ascii="Menlo" w:eastAsia="Times New Roman" w:hAnsi="Menlo" w:cs="Menlo"/>
+          <w:color w:val="50A14F"/>
+          <w:sz w:val="18"/>
+          <w:szCs w:val="18"/>
+        </w:rPr>
+        <w:t xml:space="preserve"> Annotation"</w:t>
       </w:r>
       <w:r>
         <w:rPr>
@@ -6146,7 +8054,33 @@
           <w:sz w:val="18"/>
           <w:szCs w:val="18"/>
         </w:rPr>
-        <w:t># f.write('\n')</w:t>
+        <w:t xml:space="preserve"># </w:t>
+      </w:r>
+      <w:proofErr w:type="spellStart"/>
+      <w:proofErr w:type="gramStart"/>
+      <w:r>
+        <w:rPr>
+          <w:rFonts w:ascii="Menlo" w:eastAsia="Times New Roman" w:hAnsi="Menlo" w:cs="Menlo"/>
+          <w:i/>
+          <w:iCs/>
+          <w:color w:val="A0A1A7"/>
+          <w:sz w:val="18"/>
+          <w:szCs w:val="18"/>
+        </w:rPr>
+        <w:t>f.write</w:t>
+      </w:r>
+      <w:proofErr w:type="spellEnd"/>
+      <w:proofErr w:type="gramEnd"/>
+      <w:r>
+        <w:rPr>
+          <w:rFonts w:ascii="Menlo" w:eastAsia="Times New Roman" w:hAnsi="Menlo" w:cs="Menlo"/>
+          <w:i/>
+          <w:iCs/>
+          <w:color w:val="A0A1A7"/>
+          <w:sz w:val="18"/>
+          <w:szCs w:val="18"/>
+        </w:rPr>
+        <w:t>('\n')</w:t>
       </w:r>
     </w:p>
     <w:p>
@@ -6168,7 +8102,27 @@
           <w:sz w:val="18"/>
           <w:szCs w:val="18"/>
         </w:rPr>
-        <w:t xml:space="preserve">    writeGFFhead(f)</w:t>
+        <w:t xml:space="preserve">    </w:t>
+      </w:r>
+      <w:proofErr w:type="spellStart"/>
+      <w:r>
+        <w:rPr>
+          <w:rFonts w:ascii="Menlo" w:eastAsia="Times New Roman" w:hAnsi="Menlo" w:cs="Menlo"/>
+          <w:color w:val="383A42"/>
+          <w:sz w:val="18"/>
+          <w:szCs w:val="18"/>
+        </w:rPr>
+        <w:t>writeGFFhead</w:t>
+      </w:r>
+      <w:proofErr w:type="spellEnd"/>
+      <w:r>
+        <w:rPr>
+          <w:rFonts w:ascii="Menlo" w:eastAsia="Times New Roman" w:hAnsi="Menlo" w:cs="Menlo"/>
+          <w:color w:val="383A42"/>
+          <w:sz w:val="18"/>
+          <w:szCs w:val="18"/>
+        </w:rPr>
+        <w:t>(f)</w:t>
       </w:r>
     </w:p>
     <w:p>
@@ -6192,6 +8146,7 @@
         </w:rPr>
         <w:t xml:space="preserve">    keys = </w:t>
       </w:r>
+      <w:proofErr w:type="gramStart"/>
       <w:r>
         <w:rPr>
           <w:rFonts w:ascii="Menlo" w:eastAsia="Times New Roman" w:hAnsi="Menlo" w:cs="Menlo"/>
@@ -6208,7 +8163,28 @@
           <w:sz w:val="18"/>
           <w:szCs w:val="18"/>
         </w:rPr>
-        <w:t>(transposonAnnotations.keys())</w:t>
+        <w:t>(</w:t>
+      </w:r>
+      <w:proofErr w:type="spellStart"/>
+      <w:proofErr w:type="gramEnd"/>
+      <w:r>
+        <w:rPr>
+          <w:rFonts w:ascii="Menlo" w:eastAsia="Times New Roman" w:hAnsi="Menlo" w:cs="Menlo"/>
+          <w:color w:val="383A42"/>
+          <w:sz w:val="18"/>
+          <w:szCs w:val="18"/>
+        </w:rPr>
+        <w:t>transposonAnnotations.keys</w:t>
+      </w:r>
+      <w:proofErr w:type="spellEnd"/>
+      <w:r>
+        <w:rPr>
+          <w:rFonts w:ascii="Menlo" w:eastAsia="Times New Roman" w:hAnsi="Menlo" w:cs="Menlo"/>
+          <w:color w:val="383A42"/>
+          <w:sz w:val="18"/>
+          <w:szCs w:val="18"/>
+        </w:rPr>
+        <w:t>())</w:t>
       </w:r>
     </w:p>
     <w:p>
@@ -6230,7 +8206,29 @@
           <w:sz w:val="18"/>
           <w:szCs w:val="18"/>
         </w:rPr>
-        <w:t xml:space="preserve">    keys.sort()</w:t>
+        <w:t xml:space="preserve">    </w:t>
+      </w:r>
+      <w:proofErr w:type="spellStart"/>
+      <w:proofErr w:type="gramStart"/>
+      <w:r>
+        <w:rPr>
+          <w:rFonts w:ascii="Menlo" w:eastAsia="Times New Roman" w:hAnsi="Menlo" w:cs="Menlo"/>
+          <w:color w:val="383A42"/>
+          <w:sz w:val="18"/>
+          <w:szCs w:val="18"/>
+        </w:rPr>
+        <w:t>keys.sort</w:t>
+      </w:r>
+      <w:proofErr w:type="spellEnd"/>
+      <w:proofErr w:type="gramEnd"/>
+      <w:r>
+        <w:rPr>
+          <w:rFonts w:ascii="Menlo" w:eastAsia="Times New Roman" w:hAnsi="Menlo" w:cs="Menlo"/>
+          <w:color w:val="383A42"/>
+          <w:sz w:val="18"/>
+          <w:szCs w:val="18"/>
+        </w:rPr>
+        <w:t>()</w:t>
       </w:r>
     </w:p>
     <w:p>
@@ -6328,7 +8326,27 @@
           <w:sz w:val="18"/>
           <w:szCs w:val="18"/>
         </w:rPr>
-        <w:t xml:space="preserve"> i </w:t>
+        <w:t xml:space="preserve"> </w:t>
+      </w:r>
+      <w:proofErr w:type="spellStart"/>
+      <w:r>
+        <w:rPr>
+          <w:rFonts w:ascii="Menlo" w:eastAsia="Times New Roman" w:hAnsi="Menlo" w:cs="Menlo"/>
+          <w:color w:val="383A42"/>
+          <w:sz w:val="18"/>
+          <w:szCs w:val="18"/>
+        </w:rPr>
+        <w:t>i</w:t>
+      </w:r>
+      <w:proofErr w:type="spellEnd"/>
+      <w:r>
+        <w:rPr>
+          <w:rFonts w:ascii="Menlo" w:eastAsia="Times New Roman" w:hAnsi="Menlo" w:cs="Menlo"/>
+          <w:color w:val="383A42"/>
+          <w:sz w:val="18"/>
+          <w:szCs w:val="18"/>
+        </w:rPr>
+        <w:t xml:space="preserve"> </w:t>
       </w:r>
       <w:r>
         <w:rPr>
@@ -6366,6 +8384,7 @@
         </w:rPr>
         <w:t>(</w:t>
       </w:r>
+      <w:proofErr w:type="gramStart"/>
       <w:r>
         <w:rPr>
           <w:rFonts w:ascii="Menlo" w:eastAsia="Times New Roman" w:hAnsi="Menlo" w:cs="Menlo"/>
@@ -6393,14 +8412,35 @@
         </w:rPr>
         <w:t>len</w:t>
       </w:r>
-      <w:r>
-        <w:rPr>
-          <w:rFonts w:ascii="Menlo" w:eastAsia="Times New Roman" w:hAnsi="Menlo" w:cs="Menlo"/>
-          <w:color w:val="383A42"/>
-          <w:sz w:val="18"/>
-          <w:szCs w:val="18"/>
-        </w:rPr>
-        <w:t>(transposonAnnotations[key])):</w:t>
+      <w:proofErr w:type="gramEnd"/>
+      <w:r>
+        <w:rPr>
+          <w:rFonts w:ascii="Menlo" w:eastAsia="Times New Roman" w:hAnsi="Menlo" w:cs="Menlo"/>
+          <w:color w:val="383A42"/>
+          <w:sz w:val="18"/>
+          <w:szCs w:val="18"/>
+        </w:rPr>
+        <w:t>(</w:t>
+      </w:r>
+      <w:proofErr w:type="spellStart"/>
+      <w:r>
+        <w:rPr>
+          <w:rFonts w:ascii="Menlo" w:eastAsia="Times New Roman" w:hAnsi="Menlo" w:cs="Menlo"/>
+          <w:color w:val="383A42"/>
+          <w:sz w:val="18"/>
+          <w:szCs w:val="18"/>
+        </w:rPr>
+        <w:t>transposonAnnotations</w:t>
+      </w:r>
+      <w:proofErr w:type="spellEnd"/>
+      <w:r>
+        <w:rPr>
+          <w:rFonts w:ascii="Menlo" w:eastAsia="Times New Roman" w:hAnsi="Menlo" w:cs="Menlo"/>
+          <w:color w:val="383A42"/>
+          <w:sz w:val="18"/>
+          <w:szCs w:val="18"/>
+        </w:rPr>
+        <w:t>[key])):</w:t>
       </w:r>
     </w:p>
     <w:p>
@@ -6422,7 +8462,69 @@
           <w:sz w:val="18"/>
           <w:szCs w:val="18"/>
         </w:rPr>
-        <w:t xml:space="preserve">            f.write(transposonAnnotations[key][i])</w:t>
+        <w:t xml:space="preserve">            </w:t>
+      </w:r>
+      <w:proofErr w:type="spellStart"/>
+      <w:proofErr w:type="gramStart"/>
+      <w:r>
+        <w:rPr>
+          <w:rFonts w:ascii="Menlo" w:eastAsia="Times New Roman" w:hAnsi="Menlo" w:cs="Menlo"/>
+          <w:color w:val="383A42"/>
+          <w:sz w:val="18"/>
+          <w:szCs w:val="18"/>
+        </w:rPr>
+        <w:t>f.write</w:t>
+      </w:r>
+      <w:proofErr w:type="spellEnd"/>
+      <w:proofErr w:type="gramEnd"/>
+      <w:r>
+        <w:rPr>
+          <w:rFonts w:ascii="Menlo" w:eastAsia="Times New Roman" w:hAnsi="Menlo" w:cs="Menlo"/>
+          <w:color w:val="383A42"/>
+          <w:sz w:val="18"/>
+          <w:szCs w:val="18"/>
+        </w:rPr>
+        <w:t>(</w:t>
+      </w:r>
+      <w:proofErr w:type="spellStart"/>
+      <w:r>
+        <w:rPr>
+          <w:rFonts w:ascii="Menlo" w:eastAsia="Times New Roman" w:hAnsi="Menlo" w:cs="Menlo"/>
+          <w:color w:val="383A42"/>
+          <w:sz w:val="18"/>
+          <w:szCs w:val="18"/>
+        </w:rPr>
+        <w:t>transposonAnnotations</w:t>
+      </w:r>
+      <w:proofErr w:type="spellEnd"/>
+      <w:r>
+        <w:rPr>
+          <w:rFonts w:ascii="Menlo" w:eastAsia="Times New Roman" w:hAnsi="Menlo" w:cs="Menlo"/>
+          <w:color w:val="383A42"/>
+          <w:sz w:val="18"/>
+          <w:szCs w:val="18"/>
+        </w:rPr>
+        <w:t>[key][</w:t>
+      </w:r>
+      <w:proofErr w:type="spellStart"/>
+      <w:r>
+        <w:rPr>
+          <w:rFonts w:ascii="Menlo" w:eastAsia="Times New Roman" w:hAnsi="Menlo" w:cs="Menlo"/>
+          <w:color w:val="383A42"/>
+          <w:sz w:val="18"/>
+          <w:szCs w:val="18"/>
+        </w:rPr>
+        <w:t>i</w:t>
+      </w:r>
+      <w:proofErr w:type="spellEnd"/>
+      <w:r>
+        <w:rPr>
+          <w:rFonts w:ascii="Menlo" w:eastAsia="Times New Roman" w:hAnsi="Menlo" w:cs="Menlo"/>
+          <w:color w:val="383A42"/>
+          <w:sz w:val="18"/>
+          <w:szCs w:val="18"/>
+        </w:rPr>
+        <w:t>])</w:t>
       </w:r>
     </w:p>
     <w:p>
@@ -6444,7 +8546,29 @@
           <w:sz w:val="18"/>
           <w:szCs w:val="18"/>
         </w:rPr>
-        <w:t xml:space="preserve">            f.write(</w:t>
+        <w:t xml:space="preserve">            </w:t>
+      </w:r>
+      <w:proofErr w:type="spellStart"/>
+      <w:proofErr w:type="gramStart"/>
+      <w:r>
+        <w:rPr>
+          <w:rFonts w:ascii="Menlo" w:eastAsia="Times New Roman" w:hAnsi="Menlo" w:cs="Menlo"/>
+          <w:color w:val="383A42"/>
+          <w:sz w:val="18"/>
+          <w:szCs w:val="18"/>
+        </w:rPr>
+        <w:t>f.write</w:t>
+      </w:r>
+      <w:proofErr w:type="spellEnd"/>
+      <w:proofErr w:type="gramEnd"/>
+      <w:r>
+        <w:rPr>
+          <w:rFonts w:ascii="Menlo" w:eastAsia="Times New Roman" w:hAnsi="Menlo" w:cs="Menlo"/>
+          <w:color w:val="383A42"/>
+          <w:sz w:val="18"/>
+          <w:szCs w:val="18"/>
+        </w:rPr>
+        <w:t>(</w:t>
       </w:r>
       <w:r>
         <w:rPr>
@@ -6502,7 +8626,29 @@
           <w:sz w:val="18"/>
           <w:szCs w:val="18"/>
         </w:rPr>
-        <w:t xml:space="preserve">    f.close()</w:t>
+        <w:t xml:space="preserve">    </w:t>
+      </w:r>
+      <w:proofErr w:type="spellStart"/>
+      <w:proofErr w:type="gramStart"/>
+      <w:r>
+        <w:rPr>
+          <w:rFonts w:ascii="Menlo" w:eastAsia="Times New Roman" w:hAnsi="Menlo" w:cs="Menlo"/>
+          <w:color w:val="383A42"/>
+          <w:sz w:val="18"/>
+          <w:szCs w:val="18"/>
+        </w:rPr>
+        <w:t>f.close</w:t>
+      </w:r>
+      <w:proofErr w:type="spellEnd"/>
+      <w:proofErr w:type="gramEnd"/>
+      <w:r>
+        <w:rPr>
+          <w:rFonts w:ascii="Menlo" w:eastAsia="Times New Roman" w:hAnsi="Menlo" w:cs="Menlo"/>
+          <w:color w:val="383A42"/>
+          <w:sz w:val="18"/>
+          <w:szCs w:val="18"/>
+        </w:rPr>
+        <w:t>()</w:t>
       </w:r>
     </w:p>
     <w:p>
@@ -6561,7 +8707,89 @@
           <w:sz w:val="18"/>
           <w:szCs w:val="18"/>
         </w:rPr>
-        <w:t xml:space="preserve">    exportFastaFile(targetFastaFile, fastaFile, keys, transposonAnnotations)</w:t>
+        <w:t xml:space="preserve">    </w:t>
+      </w:r>
+      <w:proofErr w:type="spellStart"/>
+      <w:proofErr w:type="gramStart"/>
+      <w:r>
+        <w:rPr>
+          <w:rFonts w:ascii="Menlo" w:eastAsia="Times New Roman" w:hAnsi="Menlo" w:cs="Menlo"/>
+          <w:color w:val="383A42"/>
+          <w:sz w:val="18"/>
+          <w:szCs w:val="18"/>
+        </w:rPr>
+        <w:t>exportFastaFile</w:t>
+      </w:r>
+      <w:proofErr w:type="spellEnd"/>
+      <w:r>
+        <w:rPr>
+          <w:rFonts w:ascii="Menlo" w:eastAsia="Times New Roman" w:hAnsi="Menlo" w:cs="Menlo"/>
+          <w:color w:val="383A42"/>
+          <w:sz w:val="18"/>
+          <w:szCs w:val="18"/>
+        </w:rPr>
+        <w:t>(</w:t>
+      </w:r>
+      <w:proofErr w:type="spellStart"/>
+      <w:proofErr w:type="gramEnd"/>
+      <w:r>
+        <w:rPr>
+          <w:rFonts w:ascii="Menlo" w:eastAsia="Times New Roman" w:hAnsi="Menlo" w:cs="Menlo"/>
+          <w:color w:val="383A42"/>
+          <w:sz w:val="18"/>
+          <w:szCs w:val="18"/>
+        </w:rPr>
+        <w:t>targetFastaFile</w:t>
+      </w:r>
+      <w:proofErr w:type="spellEnd"/>
+      <w:r>
+        <w:rPr>
+          <w:rFonts w:ascii="Menlo" w:eastAsia="Times New Roman" w:hAnsi="Menlo" w:cs="Menlo"/>
+          <w:color w:val="383A42"/>
+          <w:sz w:val="18"/>
+          <w:szCs w:val="18"/>
+        </w:rPr>
+        <w:t xml:space="preserve">, </w:t>
+      </w:r>
+      <w:proofErr w:type="spellStart"/>
+      <w:r>
+        <w:rPr>
+          <w:rFonts w:ascii="Menlo" w:eastAsia="Times New Roman" w:hAnsi="Menlo" w:cs="Menlo"/>
+          <w:color w:val="383A42"/>
+          <w:sz w:val="18"/>
+          <w:szCs w:val="18"/>
+        </w:rPr>
+        <w:t>fastaFile</w:t>
+      </w:r>
+      <w:proofErr w:type="spellEnd"/>
+      <w:r>
+        <w:rPr>
+          <w:rFonts w:ascii="Menlo" w:eastAsia="Times New Roman" w:hAnsi="Menlo" w:cs="Menlo"/>
+          <w:color w:val="383A42"/>
+          <w:sz w:val="18"/>
+          <w:szCs w:val="18"/>
+        </w:rPr>
+        <w:t xml:space="preserve">, keys, </w:t>
+      </w:r>
+      <w:proofErr w:type="spellStart"/>
+      <w:r>
+        <w:rPr>
+          <w:rFonts w:ascii="Menlo" w:eastAsia="Times New Roman" w:hAnsi="Menlo" w:cs="Menlo"/>
+          <w:color w:val="383A42"/>
+          <w:sz w:val="18"/>
+          <w:szCs w:val="18"/>
+        </w:rPr>
+        <w:t>transposonAnnotations</w:t>
+      </w:r>
+      <w:proofErr w:type="spellEnd"/>
+      <w:r>
+        <w:rPr>
+          <w:rFonts w:ascii="Menlo" w:eastAsia="Times New Roman" w:hAnsi="Menlo" w:cs="Menlo"/>
+          <w:color w:val="383A42"/>
+          <w:sz w:val="18"/>
+          <w:szCs w:val="18"/>
+        </w:rPr>
+        <w:t>)</w:t>
       </w:r>
     </w:p>
     <w:p>
@@ -6587,7 +8815,21 @@
         <w:rPr>
           <w:rFonts w:ascii="Arial" w:hAnsi="Arial" w:cs="Arial"/>
         </w:rPr>
-        <w:t>add checkLtrRetriever to line 11 list of imported functions in AnnotationParser.py</w:t>
+        <w:t xml:space="preserve">add </w:t>
+      </w:r>
+      <w:proofErr w:type="spellStart"/>
+      <w:r>
+        <w:rPr>
+          <w:rFonts w:ascii="Arial" w:hAnsi="Arial" w:cs="Arial"/>
+        </w:rPr>
+        <w:t>checkLtrRetriever</w:t>
+      </w:r>
+      <w:proofErr w:type="spellEnd"/>
+      <w:r>
+        <w:rPr>
+          <w:rFonts w:ascii="Arial" w:hAnsi="Arial" w:cs="Arial"/>
+        </w:rPr>
+        <w:t xml:space="preserve"> to line 11 list of imported functions in AnnotationParser.py</w:t>
       </w:r>
     </w:p>
     <w:p>
@@ -6605,7 +8847,21 @@
         <w:rPr>
           <w:rFonts w:ascii="Arial" w:hAnsi="Arial" w:cs="Arial"/>
         </w:rPr>
-        <w:t>add if(checkLtrRetriever) to line ~1400 of AnnotationParser.py</w:t>
+        <w:t>add if(</w:t>
+      </w:r>
+      <w:proofErr w:type="spellStart"/>
+      <w:r>
+        <w:rPr>
+          <w:rFonts w:ascii="Arial" w:hAnsi="Arial" w:cs="Arial"/>
+        </w:rPr>
+        <w:t>checkLtrRetriever</w:t>
+      </w:r>
+      <w:proofErr w:type="spellEnd"/>
+      <w:r>
+        <w:rPr>
+          <w:rFonts w:ascii="Arial" w:hAnsi="Arial" w:cs="Arial"/>
+        </w:rPr>
+        <w:t>) to line ~1400 of AnnotationParser.py</w:t>
       </w:r>
     </w:p>
     <w:p>
@@ -6653,7 +8909,47 @@
           <w:sz w:val="18"/>
           <w:szCs w:val="18"/>
         </w:rPr>
-        <w:t>(checkLtrRetriever(projectFolderPath)):</w:t>
+        <w:t>(</w:t>
+      </w:r>
+      <w:proofErr w:type="spellStart"/>
+      <w:r>
+        <w:rPr>
+          <w:rFonts w:ascii="Menlo" w:eastAsia="Times New Roman" w:hAnsi="Menlo" w:cs="Menlo"/>
+          <w:color w:val="383A42"/>
+          <w:sz w:val="18"/>
+          <w:szCs w:val="18"/>
+        </w:rPr>
+        <w:t>checkLtrRetriever</w:t>
+      </w:r>
+      <w:proofErr w:type="spellEnd"/>
+      <w:r>
+        <w:rPr>
+          <w:rFonts w:ascii="Menlo" w:eastAsia="Times New Roman" w:hAnsi="Menlo" w:cs="Menlo"/>
+          <w:color w:val="383A42"/>
+          <w:sz w:val="18"/>
+          <w:szCs w:val="18"/>
+        </w:rPr>
+        <w:t>(</w:t>
+      </w:r>
+      <w:proofErr w:type="spellStart"/>
+      <w:r>
+        <w:rPr>
+          <w:rFonts w:ascii="Menlo" w:eastAsia="Times New Roman" w:hAnsi="Menlo" w:cs="Menlo"/>
+          <w:color w:val="383A42"/>
+          <w:sz w:val="18"/>
+          <w:szCs w:val="18"/>
+        </w:rPr>
+        <w:t>projectFolderPath</w:t>
+      </w:r>
+      <w:proofErr w:type="spellEnd"/>
+      <w:r>
+        <w:rPr>
+          <w:rFonts w:ascii="Menlo" w:eastAsia="Times New Roman" w:hAnsi="Menlo" w:cs="Menlo"/>
+          <w:color w:val="383A42"/>
+          <w:sz w:val="18"/>
+          <w:szCs w:val="18"/>
+        </w:rPr>
+        <w:t>)):</w:t>
       </w:r>
     </w:p>
     <w:p>
@@ -6675,16 +8971,116 @@
           <w:sz w:val="18"/>
           <w:szCs w:val="18"/>
         </w:rPr>
-        <w:t xml:space="preserve">        pathResDir      = os.path.join(projectFolderPath,</w:t>
-      </w:r>
-      <w:r>
-        <w:rPr>
-          <w:rFonts w:ascii="Menlo" w:eastAsia="Times New Roman" w:hAnsi="Menlo" w:cs="Menlo"/>
-          <w:color w:val="50A14F"/>
-          <w:sz w:val="18"/>
-          <w:szCs w:val="18"/>
-        </w:rPr>
-        <w:t>"ltrRetriever"</w:t>
+        <w:t xml:space="preserve">        </w:t>
+      </w:r>
+      <w:proofErr w:type="spellStart"/>
+      <w:r>
+        <w:rPr>
+          <w:rFonts w:ascii="Menlo" w:eastAsia="Times New Roman" w:hAnsi="Menlo" w:cs="Menlo"/>
+          <w:color w:val="383A42"/>
+          <w:sz w:val="18"/>
+          <w:szCs w:val="18"/>
+        </w:rPr>
+        <w:t>pathResDir</w:t>
+      </w:r>
+      <w:proofErr w:type="spellEnd"/>
+      <w:r>
+        <w:rPr>
+          <w:rFonts w:ascii="Menlo" w:eastAsia="Times New Roman" w:hAnsi="Menlo" w:cs="Menlo"/>
+          <w:color w:val="383A42"/>
+          <w:sz w:val="18"/>
+          <w:szCs w:val="18"/>
+        </w:rPr>
+        <w:t xml:space="preserve">      </w:t>
+      </w:r>
+      <w:proofErr w:type="spellStart"/>
+      <w:r>
+        <w:rPr>
+          <w:rFonts w:ascii="Menlo" w:eastAsia="Times New Roman" w:hAnsi="Menlo" w:cs="Menlo"/>
+          <w:color w:val="383A42"/>
+          <w:sz w:val="18"/>
+          <w:szCs w:val="18"/>
+        </w:rPr>
+        <w:t xml:space="preserve">= </w:t>
+      </w:r>
+      <w:proofErr w:type="gramStart"/>
+      <w:r>
+        <w:rPr>
+          <w:rFonts w:ascii="Menlo" w:eastAsia="Times New Roman" w:hAnsi="Menlo" w:cs="Menlo"/>
+          <w:color w:val="383A42"/>
+          <w:sz w:val="18"/>
+          <w:szCs w:val="18"/>
+        </w:rPr>
+        <w:t>os.path</w:t>
+      </w:r>
+      <w:proofErr w:type="gramEnd"/>
+      <w:r>
+        <w:rPr>
+          <w:rFonts w:ascii="Menlo" w:eastAsia="Times New Roman" w:hAnsi="Menlo" w:cs="Menlo"/>
+          <w:color w:val="383A42"/>
+          <w:sz w:val="18"/>
+          <w:szCs w:val="18"/>
+        </w:rPr>
+        <w:t>.</w:t>
+      </w:r>
+      <w:proofErr w:type="spellEnd"/>
+      <w:r>
+        <w:rPr>
+          <w:rFonts w:ascii="Menlo" w:eastAsia="Times New Roman" w:hAnsi="Menlo" w:cs="Menlo"/>
+          <w:color w:val="383A42"/>
+          <w:sz w:val="18"/>
+          <w:szCs w:val="18"/>
+        </w:rPr>
+        <w:t>join(</w:t>
+      </w:r>
+      <w:proofErr w:type="spellStart"/>
+      <w:r>
+        <w:rPr>
+          <w:rFonts w:ascii="Menlo" w:eastAsia="Times New Roman" w:hAnsi="Menlo" w:cs="Menlo"/>
+          <w:color w:val="383A42"/>
+          <w:sz w:val="18"/>
+          <w:szCs w:val="18"/>
+        </w:rPr>
+        <w:t>projectFolderPath</w:t>
+      </w:r>
+      <w:proofErr w:type="spellEnd"/>
+      <w:r>
+        <w:rPr>
+          <w:rFonts w:ascii="Menlo" w:eastAsia="Times New Roman" w:hAnsi="Menlo" w:cs="Menlo"/>
+          <w:color w:val="383A42"/>
+          <w:sz w:val="18"/>
+          <w:szCs w:val="18"/>
+        </w:rPr>
+        <w:t>,</w:t>
+      </w:r>
+      <w:r>
+        <w:rPr>
+          <w:rFonts w:ascii="Menlo" w:eastAsia="Times New Roman" w:hAnsi="Menlo" w:cs="Menlo"/>
+          <w:color w:val="50A14F"/>
+          <w:sz w:val="18"/>
+          <w:szCs w:val="18"/>
+        </w:rPr>
+        <w:t>"</w:t>
+      </w:r>
+      <w:proofErr w:type="spellStart"/>
+      <w:r>
+        <w:rPr>
+          <w:rFonts w:ascii="Menlo" w:eastAsia="Times New Roman" w:hAnsi="Menlo" w:cs="Menlo"/>
+          <w:color w:val="50A14F"/>
+          <w:sz w:val="18"/>
+          <w:szCs w:val="18"/>
+        </w:rPr>
+        <w:t>ltrRetriever</w:t>
+      </w:r>
+      <w:proofErr w:type="spellEnd"/>
+      <w:r>
+        <w:rPr>
+          <w:rFonts w:ascii="Menlo" w:eastAsia="Times New Roman" w:hAnsi="Menlo" w:cs="Menlo"/>
+          <w:color w:val="50A14F"/>
+          <w:sz w:val="18"/>
+          <w:szCs w:val="18"/>
+        </w:rPr>
+        <w:t>"</w:t>
       </w:r>
       <w:r>
         <w:rPr>
@@ -6715,16 +9111,108 @@
           <w:sz w:val="18"/>
           <w:szCs w:val="18"/>
         </w:rPr>
-        <w:t xml:space="preserve">        fastaFile       = os.path.join(projectFolderPath,</w:t>
-      </w:r>
-      <w:r>
-        <w:rPr>
-          <w:rFonts w:ascii="Menlo" w:eastAsia="Times New Roman" w:hAnsi="Menlo" w:cs="Menlo"/>
-          <w:color w:val="50A14F"/>
-          <w:sz w:val="18"/>
-          <w:szCs w:val="18"/>
-        </w:rPr>
-        <w:t>"sequence.fasta"</w:t>
+        <w:lastRenderedPageBreak/>
+        <w:t xml:space="preserve">        </w:t>
+      </w:r>
+      <w:proofErr w:type="spellStart"/>
+      <w:r>
+        <w:rPr>
+          <w:rFonts w:ascii="Menlo" w:eastAsia="Times New Roman" w:hAnsi="Menlo" w:cs="Menlo"/>
+          <w:color w:val="383A42"/>
+          <w:sz w:val="18"/>
+          <w:szCs w:val="18"/>
+        </w:rPr>
+        <w:t>fastaFile</w:t>
+      </w:r>
+      <w:proofErr w:type="spellEnd"/>
+      <w:r>
+        <w:rPr>
+          <w:rFonts w:ascii="Menlo" w:eastAsia="Times New Roman" w:hAnsi="Menlo" w:cs="Menlo"/>
+          <w:color w:val="383A42"/>
+          <w:sz w:val="18"/>
+          <w:szCs w:val="18"/>
+        </w:rPr>
+        <w:t xml:space="preserve">       = </w:t>
+      </w:r>
+      <w:proofErr w:type="spellStart"/>
+      <w:proofErr w:type="gramStart"/>
+      <w:r>
+        <w:rPr>
+          <w:rFonts w:ascii="Menlo" w:eastAsia="Times New Roman" w:hAnsi="Menlo" w:cs="Menlo"/>
+          <w:color w:val="383A42"/>
+          <w:sz w:val="18"/>
+          <w:szCs w:val="18"/>
+        </w:rPr>
+        <w:t>os.path</w:t>
+      </w:r>
+      <w:proofErr w:type="gramEnd"/>
+      <w:r>
+        <w:rPr>
+          <w:rFonts w:ascii="Menlo" w:eastAsia="Times New Roman" w:hAnsi="Menlo" w:cs="Menlo"/>
+          <w:color w:val="383A42"/>
+          <w:sz w:val="18"/>
+          <w:szCs w:val="18"/>
+        </w:rPr>
+        <w:t>.join</w:t>
+      </w:r>
+      <w:proofErr w:type="spellEnd"/>
+      <w:r>
+        <w:rPr>
+          <w:rFonts w:ascii="Menlo" w:eastAsia="Times New Roman" w:hAnsi="Menlo" w:cs="Menlo"/>
+          <w:color w:val="383A42"/>
+          <w:sz w:val="18"/>
+          <w:szCs w:val="18"/>
+        </w:rPr>
+        <w:t>(</w:t>
+      </w:r>
+      <w:proofErr w:type="spellStart"/>
+      <w:r>
+        <w:rPr>
+          <w:rFonts w:ascii="Menlo" w:eastAsia="Times New Roman" w:hAnsi="Menlo" w:cs="Menlo"/>
+          <w:color w:val="383A42"/>
+          <w:sz w:val="18"/>
+          <w:szCs w:val="18"/>
+        </w:rPr>
+        <w:t>projectFolderPath</w:t>
+      </w:r>
+      <w:proofErr w:type="spellEnd"/>
+      <w:r>
+        <w:rPr>
+          <w:rFonts w:ascii="Menlo" w:eastAsia="Times New Roman" w:hAnsi="Menlo" w:cs="Menlo"/>
+          <w:color w:val="383A42"/>
+          <w:sz w:val="18"/>
+          <w:szCs w:val="18"/>
+        </w:rPr>
+        <w:t>,</w:t>
+      </w:r>
+      <w:r>
+        <w:rPr>
+          <w:rFonts w:ascii="Menlo" w:eastAsia="Times New Roman" w:hAnsi="Menlo" w:cs="Menlo"/>
+          <w:color w:val="50A14F"/>
+          <w:sz w:val="18"/>
+          <w:szCs w:val="18"/>
+        </w:rPr>
+        <w:t>"</w:t>
+      </w:r>
+      <w:proofErr w:type="spellStart"/>
+      <w:r>
+        <w:rPr>
+          <w:rFonts w:ascii="Menlo" w:eastAsia="Times New Roman" w:hAnsi="Menlo" w:cs="Menlo"/>
+          <w:color w:val="50A14F"/>
+          <w:sz w:val="18"/>
+          <w:szCs w:val="18"/>
+        </w:rPr>
+        <w:t>sequence.fasta</w:t>
+      </w:r>
+      <w:proofErr w:type="spellEnd"/>
+      <w:r>
+        <w:rPr>
+          <w:rFonts w:ascii="Menlo" w:eastAsia="Times New Roman" w:hAnsi="Menlo" w:cs="Menlo"/>
+          <w:color w:val="50A14F"/>
+          <w:sz w:val="18"/>
+          <w:szCs w:val="18"/>
+        </w:rPr>
+        <w:t>"</w:t>
       </w:r>
       <w:r>
         <w:rPr>
@@ -6755,7 +9243,47 @@
           <w:sz w:val="18"/>
           <w:szCs w:val="18"/>
         </w:rPr>
-        <w:t xml:space="preserve">        targetGFFFile   = os.path.join(projectFolderPath,</w:t>
+        <w:t xml:space="preserve">        </w:t>
+      </w:r>
+      <w:proofErr w:type="spellStart"/>
+      <w:r>
+        <w:rPr>
+          <w:rFonts w:ascii="Menlo" w:eastAsia="Times New Roman" w:hAnsi="Menlo" w:cs="Menlo"/>
+          <w:color w:val="383A42"/>
+          <w:sz w:val="18"/>
+          <w:szCs w:val="18"/>
+        </w:rPr>
+        <w:t>targetGFFFile</w:t>
+      </w:r>
+      <w:proofErr w:type="spellEnd"/>
+      <w:r>
+        <w:rPr>
+          <w:rFonts w:ascii="Menlo" w:eastAsia="Times New Roman" w:hAnsi="Menlo" w:cs="Menlo"/>
+          <w:color w:val="383A42"/>
+          <w:sz w:val="18"/>
+          <w:szCs w:val="18"/>
+        </w:rPr>
+        <w:t xml:space="preserve">   = </w:t>
+      </w:r>
+      <w:proofErr w:type="gramStart"/>
+      <w:r>
+        <w:rPr>
+          <w:rFonts w:ascii="Menlo" w:eastAsia="Times New Roman" w:hAnsi="Menlo" w:cs="Menlo"/>
+          <w:color w:val="383A42"/>
+          <w:sz w:val="18"/>
+          <w:szCs w:val="18"/>
+        </w:rPr>
+        <w:t>os.path</w:t>
+      </w:r>
+      <w:proofErr w:type="gramEnd"/>
+      <w:r>
+        <w:rPr>
+          <w:rFonts w:ascii="Menlo" w:eastAsia="Times New Roman" w:hAnsi="Menlo" w:cs="Menlo"/>
+          <w:color w:val="383A42"/>
+          <w:sz w:val="18"/>
+          <w:szCs w:val="18"/>
+        </w:rPr>
+        <w:t>.join(projectFolderPath,</w:t>
       </w:r>
       <w:r>
         <w:rPr>
@@ -6813,7 +9341,47 @@
           <w:sz w:val="18"/>
           <w:szCs w:val="18"/>
         </w:rPr>
-        <w:t xml:space="preserve">        targetFastaFile = os.path.join(projectFolderPath,</w:t>
+        <w:t xml:space="preserve">        </w:t>
+      </w:r>
+      <w:proofErr w:type="spellStart"/>
+      <w:r>
+        <w:rPr>
+          <w:rFonts w:ascii="Menlo" w:eastAsia="Times New Roman" w:hAnsi="Menlo" w:cs="Menlo"/>
+          <w:color w:val="383A42"/>
+          <w:sz w:val="18"/>
+          <w:szCs w:val="18"/>
+        </w:rPr>
+        <w:t>targetFastaFile</w:t>
+      </w:r>
+      <w:proofErr w:type="spellEnd"/>
+      <w:r>
+        <w:rPr>
+          <w:rFonts w:ascii="Menlo" w:eastAsia="Times New Roman" w:hAnsi="Menlo" w:cs="Menlo"/>
+          <w:color w:val="383A42"/>
+          <w:sz w:val="18"/>
+          <w:szCs w:val="18"/>
+        </w:rPr>
+        <w:t xml:space="preserve"> = </w:t>
+      </w:r>
+      <w:proofErr w:type="gramStart"/>
+      <w:r>
+        <w:rPr>
+          <w:rFonts w:ascii="Menlo" w:eastAsia="Times New Roman" w:hAnsi="Menlo" w:cs="Menlo"/>
+          <w:color w:val="383A42"/>
+          <w:sz w:val="18"/>
+          <w:szCs w:val="18"/>
+        </w:rPr>
+        <w:t>os.path</w:t>
+      </w:r>
+      <w:proofErr w:type="gramEnd"/>
+      <w:r>
+        <w:rPr>
+          <w:rFonts w:ascii="Menlo" w:eastAsia="Times New Roman" w:hAnsi="Menlo" w:cs="Menlo"/>
+          <w:color w:val="383A42"/>
+          <w:sz w:val="18"/>
+          <w:szCs w:val="18"/>
+        </w:rPr>
+        <w:t>.join(projectFolderPath,</w:t>
       </w:r>
       <w:r>
         <w:rPr>
@@ -6871,7 +9439,109 @@
           <w:sz w:val="18"/>
           <w:szCs w:val="18"/>
         </w:rPr>
-        <w:t xml:space="preserve">        parseLtrRetriever(pathResDir, fastaFile, targetGFFFile, targetFastaFile)</w:t>
+        <w:t xml:space="preserve">        </w:t>
+      </w:r>
+      <w:proofErr w:type="spellStart"/>
+      <w:proofErr w:type="gramStart"/>
+      <w:r>
+        <w:rPr>
+          <w:rFonts w:ascii="Menlo" w:eastAsia="Times New Roman" w:hAnsi="Menlo" w:cs="Menlo"/>
+          <w:color w:val="383A42"/>
+          <w:sz w:val="18"/>
+          <w:szCs w:val="18"/>
+        </w:rPr>
+        <w:t>parseLtrRetriever</w:t>
+      </w:r>
+      <w:proofErr w:type="spellEnd"/>
+      <w:r>
+        <w:rPr>
+          <w:rFonts w:ascii="Menlo" w:eastAsia="Times New Roman" w:hAnsi="Menlo" w:cs="Menlo"/>
+          <w:color w:val="383A42"/>
+          <w:sz w:val="18"/>
+          <w:szCs w:val="18"/>
+        </w:rPr>
+        <w:t>(</w:t>
+      </w:r>
+      <w:proofErr w:type="spellStart"/>
+      <w:proofErr w:type="gramEnd"/>
+      <w:r>
+        <w:rPr>
+          <w:rFonts w:ascii="Menlo" w:eastAsia="Times New Roman" w:hAnsi="Menlo" w:cs="Menlo"/>
+          <w:color w:val="383A42"/>
+          <w:sz w:val="18"/>
+          <w:szCs w:val="18"/>
+        </w:rPr>
+        <w:t>pathResDir</w:t>
+      </w:r>
+      <w:proofErr w:type="spellEnd"/>
+      <w:r>
+        <w:rPr>
+          <w:rFonts w:ascii="Menlo" w:eastAsia="Times New Roman" w:hAnsi="Menlo" w:cs="Menlo"/>
+          <w:color w:val="383A42"/>
+          <w:sz w:val="18"/>
+          <w:szCs w:val="18"/>
+        </w:rPr>
+        <w:t xml:space="preserve">, </w:t>
+      </w:r>
+      <w:proofErr w:type="spellStart"/>
+      <w:r>
+        <w:rPr>
+          <w:rFonts w:ascii="Menlo" w:eastAsia="Times New Roman" w:hAnsi="Menlo" w:cs="Menlo"/>
+          <w:color w:val="383A42"/>
+          <w:sz w:val="18"/>
+          <w:szCs w:val="18"/>
+        </w:rPr>
+        <w:t>fastaFile</w:t>
+      </w:r>
+      <w:proofErr w:type="spellEnd"/>
+      <w:r>
+        <w:rPr>
+          <w:rFonts w:ascii="Menlo" w:eastAsia="Times New Roman" w:hAnsi="Menlo" w:cs="Menlo"/>
+          <w:color w:val="383A42"/>
+          <w:sz w:val="18"/>
+          <w:szCs w:val="18"/>
+        </w:rPr>
+        <w:t xml:space="preserve">, </w:t>
+      </w:r>
+      <w:proofErr w:type="spellStart"/>
+      <w:r>
+        <w:rPr>
+          <w:rFonts w:ascii="Menlo" w:eastAsia="Times New Roman" w:hAnsi="Menlo" w:cs="Menlo"/>
+          <w:color w:val="383A42"/>
+          <w:sz w:val="18"/>
+          <w:szCs w:val="18"/>
+        </w:rPr>
+        <w:t>targetGFFFile</w:t>
+      </w:r>
+      <w:proofErr w:type="spellEnd"/>
+      <w:r>
+        <w:rPr>
+          <w:rFonts w:ascii="Menlo" w:eastAsia="Times New Roman" w:hAnsi="Menlo" w:cs="Menlo"/>
+          <w:color w:val="383A42"/>
+          <w:sz w:val="18"/>
+          <w:szCs w:val="18"/>
+        </w:rPr>
+        <w:t xml:space="preserve">, </w:t>
+      </w:r>
+      <w:proofErr w:type="spellStart"/>
+      <w:r>
+        <w:rPr>
+          <w:rFonts w:ascii="Menlo" w:eastAsia="Times New Roman" w:hAnsi="Menlo" w:cs="Menlo"/>
+          <w:color w:val="383A42"/>
+          <w:sz w:val="18"/>
+          <w:szCs w:val="18"/>
+        </w:rPr>
+        <w:t>targetFastaFile</w:t>
+      </w:r>
+      <w:proofErr w:type="spellEnd"/>
+      <w:r>
+        <w:rPr>
+          <w:rFonts w:ascii="Menlo" w:eastAsia="Times New Roman" w:hAnsi="Menlo" w:cs="Menlo"/>
+          <w:color w:val="383A42"/>
+          <w:sz w:val="18"/>
+          <w:szCs w:val="18"/>
+        </w:rPr>
+        <w:t>)</w:t>
       </w:r>
     </w:p>
     <w:p>

</xml_diff>

<commit_message>
random updates from having issues with repo
</commit_message>
<xml_diff>
--- a/the ultimate TEUlt checklist.docx
+++ b/the ultimate TEUlt checklist.docx
@@ -106,34 +106,19 @@
     <w:tbl>
       <w:tblPr>
         <w:tblStyle w:val="TableGrid"/>
-        <w:tblW w:w="0" w:type="auto"/>
+        <w:tblW w:w="8095" w:type="dxa"/>
         <w:tblLook w:val="04A0" w:firstRow="1" w:lastRow="0" w:firstColumn="1" w:lastColumn="0" w:noHBand="0" w:noVBand="1"/>
       </w:tblPr>
       <w:tblGrid>
-        <w:gridCol w:w="326"/>
         <w:gridCol w:w="3179"/>
         <w:gridCol w:w="2250"/>
         <w:gridCol w:w="2250"/>
+        <w:gridCol w:w="416"/>
       </w:tblGrid>
       <w:tr>
         <w:trPr>
           <w:trHeight w:val="359"/>
         </w:trPr>
-        <w:tc>
-          <w:tcPr>
-            <w:tcW w:w="326" w:type="dxa"/>
-            <w:vAlign w:val="center"/>
-          </w:tcPr>
-          <w:p>
-            <w:pPr>
-              <w:rPr>
-                <w:rFonts w:ascii="Arial" w:hAnsi="Arial" w:cs="Arial"/>
-                <w:b/>
-                <w:bCs/>
-              </w:rPr>
-            </w:pPr>
-          </w:p>
-        </w:tc>
         <w:tc>
           <w:tcPr>
             <w:tcW w:w="3179" w:type="dxa"/>
@@ -147,22 +132,6 @@
                 <w:bCs/>
               </w:rPr>
             </w:pPr>
-            <w:r>
-              <w:rPr>
-                <w:rFonts w:ascii="Arial" w:hAnsi="Arial" w:cs="Arial"/>
-                <w:b/>
-                <w:bCs/>
-              </w:rPr>
-              <w:t>Transposon Ultimate</w:t>
-            </w:r>
-            <w:r>
-              <w:rPr>
-                <w:rFonts w:ascii="Arial" w:hAnsi="Arial" w:cs="Arial"/>
-                <w:b/>
-                <w:bCs/>
-              </w:rPr>
-              <w:t>:</w:t>
-            </w:r>
           </w:p>
         </w:tc>
         <w:tc>
@@ -211,6 +180,29 @@
             </w:r>
           </w:p>
         </w:tc>
+        <w:tc>
+          <w:tcPr>
+            <w:tcW w:w="416" w:type="dxa"/>
+            <w:vAlign w:val="center"/>
+          </w:tcPr>
+          <w:p>
+            <w:pPr>
+              <w:rPr>
+                <w:rFonts w:ascii="Segoe UI Symbol" w:hAnsi="Segoe UI Symbol" w:cs="Arial"/>
+                <w:b/>
+                <w:bCs/>
+              </w:rPr>
+            </w:pPr>
+            <w:r>
+              <w:rPr>
+                <w:rFonts w:ascii="Segoe UI Symbol" w:hAnsi="Segoe UI Symbol" w:cs="Arial"/>
+                <w:b/>
+                <w:bCs/>
+              </w:rPr>
+              <w:t>✓</w:t>
+            </w:r>
+          </w:p>
+        </w:tc>
       </w:tr>
       <w:tr>
         <w:trPr>
@@ -218,7 +210,37 @@
         </w:trPr>
         <w:tc>
           <w:tcPr>
-            <w:tcW w:w="326" w:type="dxa"/>
+            <w:tcW w:w="3179" w:type="dxa"/>
+            <w:vAlign w:val="center"/>
+          </w:tcPr>
+          <w:p>
+            <w:pPr>
+              <w:spacing w:before="100" w:beforeAutospacing="1" w:after="100" w:afterAutospacing="1"/>
+              <w:rPr>
+                <w:rFonts w:ascii="Arial" w:hAnsi="Arial" w:cs="Arial"/>
+              </w:rPr>
+            </w:pPr>
+            <w:r>
+              <w:rPr>
+                <w:rFonts w:ascii="Arial" w:hAnsi="Arial" w:cs="Arial"/>
+                <w:b/>
+                <w:bCs/>
+              </w:rPr>
+              <w:t>Transposon Ultimate</w:t>
+            </w:r>
+            <w:r>
+              <w:rPr>
+                <w:rFonts w:ascii="Arial" w:hAnsi="Arial" w:cs="Arial"/>
+                <w:b/>
+                <w:bCs/>
+              </w:rPr>
+              <w:t>:</w:t>
+            </w:r>
+          </w:p>
+        </w:tc>
+        <w:tc>
+          <w:tcPr>
+            <w:tcW w:w="2250" w:type="dxa"/>
             <w:vAlign w:val="center"/>
           </w:tcPr>
           <w:p>
@@ -230,6 +252,39 @@
             </w:pPr>
           </w:p>
         </w:tc>
+        <w:tc>
+          <w:tcPr>
+            <w:tcW w:w="2250" w:type="dxa"/>
+            <w:vAlign w:val="center"/>
+          </w:tcPr>
+          <w:p>
+            <w:pPr>
+              <w:spacing w:before="100" w:beforeAutospacing="1" w:after="100" w:afterAutospacing="1"/>
+              <w:rPr>
+                <w:rFonts w:ascii="Arial" w:hAnsi="Arial" w:cs="Arial"/>
+              </w:rPr>
+            </w:pPr>
+          </w:p>
+        </w:tc>
+        <w:tc>
+          <w:tcPr>
+            <w:tcW w:w="416" w:type="dxa"/>
+            <w:vAlign w:val="center"/>
+          </w:tcPr>
+          <w:p>
+            <w:pPr>
+              <w:spacing w:before="100" w:beforeAutospacing="1" w:after="100" w:afterAutospacing="1"/>
+              <w:rPr>
+                <w:rFonts w:ascii="Arial" w:hAnsi="Arial" w:cs="Arial"/>
+              </w:rPr>
+            </w:pPr>
+          </w:p>
+        </w:tc>
+      </w:tr>
+      <w:tr>
+        <w:trPr>
+          <w:trHeight w:val="359"/>
+        </w:trPr>
         <w:tc>
           <w:tcPr>
             <w:tcW w:w="3179" w:type="dxa"/>
@@ -286,24 +341,25 @@
             </w:pPr>
           </w:p>
         </w:tc>
-      </w:tr>
-      <w:tr>
-        <w:trPr>
-          <w:trHeight w:val="359"/>
-        </w:trPr>
         <w:tc>
           <w:tcPr>
-            <w:tcW w:w="326" w:type="dxa"/>
+            <w:tcW w:w="416" w:type="dxa"/>
             <w:vAlign w:val="center"/>
           </w:tcPr>
           <w:p>
             <w:pPr>
+              <w:spacing w:before="100" w:beforeAutospacing="1" w:after="100" w:afterAutospacing="1"/>
               <w:rPr>
                 <w:rFonts w:ascii="Arial" w:hAnsi="Arial" w:cs="Arial"/>
               </w:rPr>
             </w:pPr>
           </w:p>
         </w:tc>
+      </w:tr>
+      <w:tr>
+        <w:trPr>
+          <w:trHeight w:val="359"/>
+        </w:trPr>
         <w:tc>
           <w:tcPr>
             <w:tcW w:w="3179" w:type="dxa"/>
@@ -351,14 +407,9 @@
             </w:pPr>
           </w:p>
         </w:tc>
-      </w:tr>
-      <w:tr>
-        <w:trPr>
-          <w:trHeight w:val="339"/>
-        </w:trPr>
         <w:tc>
           <w:tcPr>
-            <w:tcW w:w="326" w:type="dxa"/>
+            <w:tcW w:w="416" w:type="dxa"/>
             <w:vAlign w:val="center"/>
           </w:tcPr>
           <w:p>
@@ -369,6 +420,11 @@
             </w:pPr>
           </w:p>
         </w:tc>
+      </w:tr>
+      <w:tr>
+        <w:trPr>
+          <w:trHeight w:val="339"/>
+        </w:trPr>
         <w:tc>
           <w:tcPr>
             <w:tcW w:w="3179" w:type="dxa"/>
@@ -416,14 +472,9 @@
             </w:pPr>
           </w:p>
         </w:tc>
-      </w:tr>
-      <w:tr>
-        <w:trPr>
-          <w:trHeight w:val="359"/>
-        </w:trPr>
         <w:tc>
           <w:tcPr>
-            <w:tcW w:w="326" w:type="dxa"/>
+            <w:tcW w:w="416" w:type="dxa"/>
             <w:vAlign w:val="center"/>
           </w:tcPr>
           <w:p>
@@ -434,6 +485,11 @@
             </w:pPr>
           </w:p>
         </w:tc>
+      </w:tr>
+      <w:tr>
+        <w:trPr>
+          <w:trHeight w:val="359"/>
+        </w:trPr>
         <w:tc>
           <w:tcPr>
             <w:tcW w:w="3179" w:type="dxa"/>
@@ -481,14 +537,9 @@
             </w:pPr>
           </w:p>
         </w:tc>
-      </w:tr>
-      <w:tr>
-        <w:trPr>
-          <w:trHeight w:val="359"/>
-        </w:trPr>
         <w:tc>
           <w:tcPr>
-            <w:tcW w:w="326" w:type="dxa"/>
+            <w:tcW w:w="416" w:type="dxa"/>
             <w:vAlign w:val="center"/>
           </w:tcPr>
           <w:p>
@@ -499,6 +550,11 @@
             </w:pPr>
           </w:p>
         </w:tc>
+      </w:tr>
+      <w:tr>
+        <w:trPr>
+          <w:trHeight w:val="359"/>
+        </w:trPr>
         <w:tc>
           <w:tcPr>
             <w:tcW w:w="3179" w:type="dxa"/>
@@ -546,14 +602,9 @@
             </w:pPr>
           </w:p>
         </w:tc>
-      </w:tr>
-      <w:tr>
-        <w:trPr>
-          <w:trHeight w:val="359"/>
-        </w:trPr>
         <w:tc>
           <w:tcPr>
-            <w:tcW w:w="326" w:type="dxa"/>
+            <w:tcW w:w="416" w:type="dxa"/>
             <w:vAlign w:val="center"/>
           </w:tcPr>
           <w:p>
@@ -564,6 +615,11 @@
             </w:pPr>
           </w:p>
         </w:tc>
+      </w:tr>
+      <w:tr>
+        <w:trPr>
+          <w:trHeight w:val="359"/>
+        </w:trPr>
         <w:tc>
           <w:tcPr>
             <w:tcW w:w="3179" w:type="dxa"/>
@@ -611,14 +667,9 @@
             </w:pPr>
           </w:p>
         </w:tc>
-      </w:tr>
-      <w:tr>
-        <w:trPr>
-          <w:trHeight w:val="359"/>
-        </w:trPr>
         <w:tc>
           <w:tcPr>
-            <w:tcW w:w="326" w:type="dxa"/>
+            <w:tcW w:w="416" w:type="dxa"/>
             <w:vAlign w:val="center"/>
           </w:tcPr>
           <w:p>
@@ -629,6 +680,11 @@
             </w:pPr>
           </w:p>
         </w:tc>
+      </w:tr>
+      <w:tr>
+        <w:trPr>
+          <w:trHeight w:val="359"/>
+        </w:trPr>
         <w:tc>
           <w:tcPr>
             <w:tcW w:w="3179" w:type="dxa"/>
@@ -676,14 +732,9 @@
             </w:pPr>
           </w:p>
         </w:tc>
-      </w:tr>
-      <w:tr>
-        <w:trPr>
-          <w:trHeight w:val="359"/>
-        </w:trPr>
         <w:tc>
           <w:tcPr>
-            <w:tcW w:w="326" w:type="dxa"/>
+            <w:tcW w:w="416" w:type="dxa"/>
             <w:vAlign w:val="center"/>
           </w:tcPr>
           <w:p>
@@ -694,6 +745,11 @@
             </w:pPr>
           </w:p>
         </w:tc>
+      </w:tr>
+      <w:tr>
+        <w:trPr>
+          <w:trHeight w:val="359"/>
+        </w:trPr>
         <w:tc>
           <w:tcPr>
             <w:tcW w:w="3179" w:type="dxa"/>
@@ -747,14 +803,9 @@
             </w:pPr>
           </w:p>
         </w:tc>
-      </w:tr>
-      <w:tr>
-        <w:trPr>
-          <w:trHeight w:val="359"/>
-        </w:trPr>
         <w:tc>
           <w:tcPr>
-            <w:tcW w:w="326" w:type="dxa"/>
+            <w:tcW w:w="416" w:type="dxa"/>
             <w:vAlign w:val="center"/>
           </w:tcPr>
           <w:p>
@@ -765,6 +816,11 @@
             </w:pPr>
           </w:p>
         </w:tc>
+      </w:tr>
+      <w:tr>
+        <w:trPr>
+          <w:trHeight w:val="359"/>
+        </w:trPr>
         <w:tc>
           <w:tcPr>
             <w:tcW w:w="3179" w:type="dxa"/>
@@ -810,14 +866,9 @@
             </w:pPr>
           </w:p>
         </w:tc>
-      </w:tr>
-      <w:tr>
-        <w:trPr>
-          <w:trHeight w:val="359"/>
-        </w:trPr>
         <w:tc>
           <w:tcPr>
-            <w:tcW w:w="326" w:type="dxa"/>
+            <w:tcW w:w="416" w:type="dxa"/>
             <w:vAlign w:val="center"/>
           </w:tcPr>
           <w:p>
@@ -828,6 +879,11 @@
             </w:pPr>
           </w:p>
         </w:tc>
+      </w:tr>
+      <w:tr>
+        <w:trPr>
+          <w:trHeight w:val="359"/>
+        </w:trPr>
         <w:tc>
           <w:tcPr>
             <w:tcW w:w="3179" w:type="dxa"/>
@@ -887,24 +943,26 @@
             </w:pPr>
           </w:p>
         </w:tc>
-      </w:tr>
-      <w:tr>
-        <w:trPr>
-          <w:trHeight w:val="339"/>
-        </w:trPr>
         <w:tc>
           <w:tcPr>
-            <w:tcW w:w="326" w:type="dxa"/>
+            <w:tcW w:w="416" w:type="dxa"/>
             <w:vAlign w:val="center"/>
           </w:tcPr>
           <w:p>
             <w:pPr>
               <w:rPr>
                 <w:rFonts w:ascii="Arial" w:hAnsi="Arial" w:cs="Arial"/>
+                <w:b/>
+                <w:bCs/>
               </w:rPr>
             </w:pPr>
           </w:p>
         </w:tc>
+      </w:tr>
+      <w:tr>
+        <w:trPr>
+          <w:trHeight w:val="339"/>
+        </w:trPr>
         <w:tc>
           <w:tcPr>
             <w:tcW w:w="3179" w:type="dxa"/>
@@ -952,14 +1010,9 @@
             </w:pPr>
           </w:p>
         </w:tc>
-      </w:tr>
-      <w:tr>
-        <w:trPr>
-          <w:trHeight w:val="359"/>
-        </w:trPr>
         <w:tc>
           <w:tcPr>
-            <w:tcW w:w="326" w:type="dxa"/>
+            <w:tcW w:w="416" w:type="dxa"/>
             <w:vAlign w:val="center"/>
           </w:tcPr>
           <w:p>
@@ -970,6 +1023,11 @@
             </w:pPr>
           </w:p>
         </w:tc>
+      </w:tr>
+      <w:tr>
+        <w:trPr>
+          <w:trHeight w:val="359"/>
+        </w:trPr>
         <w:tc>
           <w:tcPr>
             <w:tcW w:w="3179" w:type="dxa"/>
@@ -1015,14 +1073,9 @@
             </w:pPr>
           </w:p>
         </w:tc>
-      </w:tr>
-      <w:tr>
-        <w:trPr>
-          <w:trHeight w:val="359"/>
-        </w:trPr>
         <w:tc>
           <w:tcPr>
-            <w:tcW w:w="326" w:type="dxa"/>
+            <w:tcW w:w="416" w:type="dxa"/>
             <w:vAlign w:val="center"/>
           </w:tcPr>
           <w:p>
@@ -1033,6 +1086,11 @@
             </w:pPr>
           </w:p>
         </w:tc>
+      </w:tr>
+      <w:tr>
+        <w:trPr>
+          <w:trHeight w:val="359"/>
+        </w:trPr>
         <w:tc>
           <w:tcPr>
             <w:tcW w:w="3179" w:type="dxa"/>
@@ -1078,14 +1136,9 @@
             </w:pPr>
           </w:p>
         </w:tc>
-      </w:tr>
-      <w:tr>
-        <w:trPr>
-          <w:trHeight w:val="359"/>
-        </w:trPr>
         <w:tc>
           <w:tcPr>
-            <w:tcW w:w="326" w:type="dxa"/>
+            <w:tcW w:w="416" w:type="dxa"/>
             <w:vAlign w:val="center"/>
           </w:tcPr>
           <w:p>
@@ -1096,6 +1149,11 @@
             </w:pPr>
           </w:p>
         </w:tc>
+      </w:tr>
+      <w:tr>
+        <w:trPr>
+          <w:trHeight w:val="359"/>
+        </w:trPr>
         <w:tc>
           <w:tcPr>
             <w:tcW w:w="3179" w:type="dxa"/>
@@ -1141,14 +1199,9 @@
             </w:pPr>
           </w:p>
         </w:tc>
-      </w:tr>
-      <w:tr>
-        <w:trPr>
-          <w:trHeight w:val="359"/>
-        </w:trPr>
         <w:tc>
           <w:tcPr>
-            <w:tcW w:w="326" w:type="dxa"/>
+            <w:tcW w:w="416" w:type="dxa"/>
             <w:vAlign w:val="center"/>
           </w:tcPr>
           <w:p>
@@ -1159,6 +1212,11 @@
             </w:pPr>
           </w:p>
         </w:tc>
+      </w:tr>
+      <w:tr>
+        <w:trPr>
+          <w:trHeight w:val="359"/>
+        </w:trPr>
         <w:tc>
           <w:tcPr>
             <w:tcW w:w="3179" w:type="dxa"/>
@@ -1204,6 +1262,19 @@
             </w:pPr>
           </w:p>
         </w:tc>
+        <w:tc>
+          <w:tcPr>
+            <w:tcW w:w="416" w:type="dxa"/>
+            <w:vAlign w:val="center"/>
+          </w:tcPr>
+          <w:p>
+            <w:pPr>
+              <w:rPr>
+                <w:rFonts w:ascii="Arial" w:hAnsi="Arial" w:cs="Arial"/>
+              </w:rPr>
+            </w:pPr>
+          </w:p>
+        </w:tc>
       </w:tr>
     </w:tbl>
     <w:p>
@@ -2324,6 +2395,7 @@
           <w:sz w:val="18"/>
           <w:szCs w:val="18"/>
         </w:rPr>
+        <w:lastRenderedPageBreak/>
         <w:t xml:space="preserve">        </w:t>
       </w:r>
       <w:r>
@@ -2502,7 +2574,6 @@
           <w:sz w:val="18"/>
           <w:szCs w:val="18"/>
         </w:rPr>
-        <w:lastRenderedPageBreak/>
         <w:t xml:space="preserve">            </w:t>
       </w:r>
       <w:proofErr w:type="spellStart"/>
@@ -5848,6 +5919,7 @@
           <w:sz w:val="18"/>
           <w:szCs w:val="18"/>
         </w:rPr>
+        <w:lastRenderedPageBreak/>
         <w:t xml:space="preserve">                attributes = </w:t>
       </w:r>
       <w:r>
@@ -5906,7 +5978,6 @@
           <w:sz w:val="18"/>
           <w:szCs w:val="18"/>
         </w:rPr>
-        <w:lastRenderedPageBreak/>
         <w:t xml:space="preserve">                transposonAnnotations[chrom</w:t>
       </w:r>
       <w:proofErr w:type="gramStart"/>
@@ -8971,6 +9042,7 @@
           <w:sz w:val="18"/>
           <w:szCs w:val="18"/>
         </w:rPr>
+        <w:lastRenderedPageBreak/>
         <w:t xml:space="preserve">        </w:t>
       </w:r>
       <w:proofErr w:type="spellStart"/>
@@ -8991,18 +9063,9 @@
           <w:sz w:val="18"/>
           <w:szCs w:val="18"/>
         </w:rPr>
-        <w:t xml:space="preserve">      </w:t>
+        <w:t xml:space="preserve">      = </w:t>
       </w:r>
       <w:proofErr w:type="spellStart"/>
-      <w:r>
-        <w:rPr>
-          <w:rFonts w:ascii="Menlo" w:eastAsia="Times New Roman" w:hAnsi="Menlo" w:cs="Menlo"/>
-          <w:color w:val="383A42"/>
-          <w:sz w:val="18"/>
-          <w:szCs w:val="18"/>
-        </w:rPr>
-        <w:t xml:space="preserve">= </w:t>
-      </w:r>
       <w:proofErr w:type="gramStart"/>
       <w:r>
         <w:rPr>
@@ -9021,7 +9084,7 @@
           <w:sz w:val="18"/>
           <w:szCs w:val="18"/>
         </w:rPr>
-        <w:t>.</w:t>
+        <w:t>.join</w:t>
       </w:r>
       <w:proofErr w:type="spellEnd"/>
       <w:r>
@@ -9031,7 +9094,7 @@
           <w:sz w:val="18"/>
           <w:szCs w:val="18"/>
         </w:rPr>
-        <w:t>join(</w:t>
+        <w:t>(</w:t>
       </w:r>
       <w:proofErr w:type="spellStart"/>
       <w:r>
@@ -9111,7 +9174,6 @@
           <w:sz w:val="18"/>
           <w:szCs w:val="18"/>
         </w:rPr>
-        <w:lastRenderedPageBreak/>
         <w:t xml:space="preserve">        </w:t>
       </w:r>
       <w:proofErr w:type="spellStart"/>

</xml_diff>